<commit_message>
Change the test case number 1 by Gilana
</commit_message>
<xml_diff>
--- a/DOCS/Test Cases/TC01- Create Crisis.docx
+++ b/DOCS/Test Cases/TC01- Create Crisis.docx
@@ -187,8 +187,123 @@
                 <w:szCs w:val="20"/>
                 <w:lang w:bidi="en-US"/>
               </w:rPr>
-              <w:t>Manager defines a new crisis in the system.</w:t>
-            </w:r>
+              <w:t>Check the</w:t>
+            </w:r>
+            <w:r>
+              <w:rPr>
+                <w:sz w:val="20"/>
+                <w:szCs w:val="20"/>
+                <w:lang w:bidi="en-US"/>
+              </w:rPr>
+              <w:t>”</w:t>
+            </w:r>
+            <w:r>
+              <w:rPr>
+                <w:sz w:val="20"/>
+                <w:szCs w:val="20"/>
+                <w:lang w:bidi="en-US"/>
+              </w:rPr>
+              <w:t xml:space="preserve"> create a</w:t>
+            </w:r>
+            <w:r>
+              <w:rPr>
+                <w:sz w:val="20"/>
+                <w:szCs w:val="20"/>
+                <w:lang w:bidi="en-US"/>
+              </w:rPr>
+              <w:t xml:space="preserve"> new crisis</w:t>
+            </w:r>
+            <w:r>
+              <w:rPr>
+                <w:sz w:val="20"/>
+                <w:szCs w:val="20"/>
+                <w:lang w:bidi="en-US"/>
+              </w:rPr>
+              <w:t>”</w:t>
+            </w:r>
+            <w:r>
+              <w:rPr>
+                <w:sz w:val="20"/>
+                <w:szCs w:val="20"/>
+                <w:lang w:bidi="en-US"/>
+              </w:rPr>
+              <w:t xml:space="preserve"> </w:t>
+            </w:r>
+            <w:r>
+              <w:rPr>
+                <w:sz w:val="20"/>
+                <w:szCs w:val="20"/>
+                <w:lang w:bidi="en-US"/>
+              </w:rPr>
+              <w:t>operation is working correctly</w:t>
+            </w:r>
+            <w:r>
+              <w:rPr>
+                <w:sz w:val="20"/>
+                <w:szCs w:val="20"/>
+                <w:lang w:bidi="en-US"/>
+              </w:rPr>
+              <w:t>.</w:t>
+            </w:r>
+          </w:p>
+        </w:tc>
+      </w:tr>
+      <w:tr>
+        <w:trPr>
+          <w:trHeight w:val="368"/>
+        </w:trPr>
+        <w:tc>
+          <w:tcPr>
+            <w:tcW w:w="1418" w:type="dxa"/>
+            <w:shd w:val="clear" w:color="auto" w:fill="B8CCE4" w:themeFill="accent1" w:themeFillTint="66"/>
+          </w:tcPr>
+          <w:p>
+            <w:pPr>
+              <w:rPr>
+                <w:b/>
+                <w:bCs/>
+              </w:rPr>
+            </w:pPr>
+            <w:bookmarkStart w:id="0" w:name="OLE_LINK1"/>
+            <w:bookmarkStart w:id="1" w:name="OLE_LINK2"/>
+            <w:r>
+              <w:rPr>
+                <w:b/>
+                <w:bCs/>
+              </w:rPr>
+              <w:t>Environment</w:t>
+            </w:r>
+          </w:p>
+          <w:p>
+            <w:pPr>
+              <w:rPr>
+                <w:b/>
+                <w:bCs/>
+              </w:rPr>
+            </w:pPr>
+            <w:r>
+              <w:rPr>
+                <w:b/>
+                <w:bCs/>
+              </w:rPr>
+              <w:t>needs</w:t>
+            </w:r>
+            <w:bookmarkEnd w:id="0"/>
+            <w:bookmarkEnd w:id="1"/>
+          </w:p>
+        </w:tc>
+        <w:tc>
+          <w:tcPr>
+            <w:tcW w:w="4720" w:type="dxa"/>
+          </w:tcPr>
+          <w:p>
+            <w:pPr>
+              <w:rPr>
+                <w:sz w:val="20"/>
+                <w:szCs w:val="20"/>
+                <w:lang w:bidi="en-US"/>
+              </w:rPr>
+            </w:pPr>
           </w:p>
         </w:tc>
       </w:tr>
@@ -241,8 +356,8 @@
                 <w:lang w:bidi="en-US"/>
               </w:rPr>
             </w:pPr>
-            <w:bookmarkStart w:id="0" w:name="OLE_LINK3"/>
-            <w:bookmarkStart w:id="1" w:name="OLE_LINK4"/>
+            <w:bookmarkStart w:id="2" w:name="OLE_LINK3"/>
+            <w:bookmarkStart w:id="3" w:name="OLE_LINK4"/>
             <w:r>
               <w:rPr>
                 <w:sz w:val="20"/>
@@ -251,8 +366,8 @@
               </w:rPr>
               <w:t>Manager</w:t>
             </w:r>
-            <w:bookmarkEnd w:id="0"/>
-            <w:bookmarkEnd w:id="1"/>
+            <w:bookmarkEnd w:id="2"/>
+            <w:bookmarkEnd w:id="3"/>
             <w:r>
               <w:rPr>
                 <w:sz w:val="20"/>
@@ -782,6 +897,846 @@
       <w:tr>
         <w:trPr>
           <w:trHeight w:val="458"/>
+        </w:trPr>
+        <w:tc>
+          <w:tcPr>
+            <w:tcW w:w="1418" w:type="dxa"/>
+            <w:shd w:val="clear" w:color="auto" w:fill="B8CCE4" w:themeFill="accent1" w:themeFillTint="66"/>
+          </w:tcPr>
+          <w:p>
+            <w:pPr>
+              <w:rPr>
+                <w:b/>
+                <w:bCs/>
+              </w:rPr>
+            </w:pPr>
+            <w:r>
+              <w:rPr>
+                <w:b/>
+                <w:bCs/>
+              </w:rPr>
+              <w:t>Author</w:t>
+            </w:r>
+          </w:p>
+          <w:p>
+            <w:pPr>
+              <w:rPr>
+                <w:b/>
+                <w:bCs/>
+              </w:rPr>
+            </w:pPr>
+          </w:p>
+        </w:tc>
+        <w:tc>
+          <w:tcPr>
+            <w:tcW w:w="4720" w:type="dxa"/>
+          </w:tcPr>
+          <w:p>
+            <w:pPr>
+              <w:rPr>
+                <w:sz w:val="20"/>
+                <w:szCs w:val="20"/>
+              </w:rPr>
+            </w:pPr>
+            <w:proofErr w:type="spellStart"/>
+            <w:r>
+              <w:rPr>
+                <w:sz w:val="20"/>
+                <w:szCs w:val="20"/>
+              </w:rPr>
+              <w:t>Gilana</w:t>
+            </w:r>
+            <w:proofErr w:type="spellEnd"/>
+            <w:r>
+              <w:rPr>
+                <w:sz w:val="20"/>
+                <w:szCs w:val="20"/>
+              </w:rPr>
+              <w:t xml:space="preserve"> </w:t>
+            </w:r>
+            <w:proofErr w:type="spellStart"/>
+            <w:r>
+              <w:rPr>
+                <w:sz w:val="20"/>
+                <w:szCs w:val="20"/>
+              </w:rPr>
+              <w:t>Ramezani</w:t>
+            </w:r>
+            <w:proofErr w:type="spellEnd"/>
+          </w:p>
+        </w:tc>
+      </w:tr>
+      <w:tr>
+        <w:trPr>
+          <w:trHeight w:val="359"/>
+        </w:trPr>
+        <w:tc>
+          <w:tcPr>
+            <w:tcW w:w="1418" w:type="dxa"/>
+            <w:shd w:val="clear" w:color="auto" w:fill="B8CCE4" w:themeFill="accent1" w:themeFillTint="66"/>
+          </w:tcPr>
+          <w:p>
+            <w:pPr>
+              <w:rPr>
+                <w:b/>
+                <w:bCs/>
+              </w:rPr>
+            </w:pPr>
+            <w:r>
+              <w:rPr>
+                <w:b/>
+                <w:bCs/>
+              </w:rPr>
+              <w:t>Automatable</w:t>
+            </w:r>
+          </w:p>
+        </w:tc>
+        <w:tc>
+          <w:tcPr>
+            <w:tcW w:w="4720" w:type="dxa"/>
+          </w:tcPr>
+          <w:p>
+            <w:r>
+              <w:t>Yes</w:t>
+            </w:r>
+          </w:p>
+        </w:tc>
+      </w:tr>
+    </w:tbl>
+    <w:p/>
+    <w:p/>
+    <w:p/>
+    <w:p/>
+    <w:p/>
+    <w:p/>
+    <w:p/>
+    <w:p/>
+    <w:p/>
+    <w:p/>
+    <w:p/>
+    <w:p/>
+    <w:tbl>
+      <w:tblPr>
+        <w:tblStyle w:val="TableGrid"/>
+        <w:tblW w:w="0" w:type="auto"/>
+        <w:tblLook w:val="04A0"/>
+      </w:tblPr>
+      <w:tblGrid>
+        <w:gridCol w:w="1418"/>
+        <w:gridCol w:w="4720"/>
+      </w:tblGrid>
+      <w:tr>
+        <w:tc>
+          <w:tcPr>
+            <w:tcW w:w="1418" w:type="dxa"/>
+            <w:shd w:val="clear" w:color="auto" w:fill="B8CCE4" w:themeFill="accent1" w:themeFillTint="66"/>
+          </w:tcPr>
+          <w:p>
+            <w:pPr>
+              <w:rPr>
+                <w:b/>
+                <w:bCs/>
+              </w:rPr>
+            </w:pPr>
+            <w:r>
+              <w:rPr>
+                <w:b/>
+                <w:bCs/>
+              </w:rPr>
+              <w:lastRenderedPageBreak/>
+              <w:t>ID</w:t>
+            </w:r>
+          </w:p>
+        </w:tc>
+        <w:tc>
+          <w:tcPr>
+            <w:tcW w:w="4720" w:type="dxa"/>
+          </w:tcPr>
+          <w:p>
+            <w:pPr>
+              <w:rPr>
+                <w:sz w:val="20"/>
+                <w:szCs w:val="20"/>
+              </w:rPr>
+            </w:pPr>
+            <w:r>
+              <w:rPr>
+                <w:sz w:val="20"/>
+                <w:szCs w:val="20"/>
+              </w:rPr>
+              <w:t>01</w:t>
+            </w:r>
+            <w:r>
+              <w:rPr>
+                <w:sz w:val="20"/>
+                <w:szCs w:val="20"/>
+              </w:rPr>
+              <w:t>-</w:t>
+            </w:r>
+            <w:r>
+              <w:rPr>
+                <w:sz w:val="20"/>
+                <w:szCs w:val="20"/>
+              </w:rPr>
+              <w:t>2</w:t>
+            </w:r>
+          </w:p>
+        </w:tc>
+      </w:tr>
+      <w:tr>
+        <w:tc>
+          <w:tcPr>
+            <w:tcW w:w="1418" w:type="dxa"/>
+            <w:shd w:val="clear" w:color="auto" w:fill="B8CCE4" w:themeFill="accent1" w:themeFillTint="66"/>
+          </w:tcPr>
+          <w:p>
+            <w:pPr>
+              <w:rPr>
+                <w:b/>
+                <w:bCs/>
+              </w:rPr>
+            </w:pPr>
+            <w:r>
+              <w:rPr>
+                <w:b/>
+                <w:bCs/>
+              </w:rPr>
+              <w:t>Name</w:t>
+            </w:r>
+          </w:p>
+        </w:tc>
+        <w:tc>
+          <w:tcPr>
+            <w:tcW w:w="4720" w:type="dxa"/>
+          </w:tcPr>
+          <w:p>
+            <w:pPr>
+              <w:rPr>
+                <w:sz w:val="20"/>
+                <w:szCs w:val="20"/>
+              </w:rPr>
+            </w:pPr>
+            <w:r>
+              <w:rPr>
+                <w:sz w:val="20"/>
+                <w:szCs w:val="20"/>
+              </w:rPr>
+              <w:t xml:space="preserve">Test case </w:t>
+            </w:r>
+            <w:r>
+              <w:rPr>
+                <w:sz w:val="20"/>
+                <w:szCs w:val="20"/>
+              </w:rPr>
+              <w:t>of</w:t>
+            </w:r>
+            <w:r>
+              <w:rPr>
+                <w:sz w:val="20"/>
+                <w:szCs w:val="20"/>
+              </w:rPr>
+              <w:t xml:space="preserve"> </w:t>
+            </w:r>
+            <w:r>
+              <w:rPr>
+                <w:sz w:val="20"/>
+                <w:szCs w:val="20"/>
+                <w:lang w:bidi="en-US"/>
+              </w:rPr>
+              <w:t>invalid</w:t>
+            </w:r>
+            <w:r>
+              <w:rPr>
+                <w:sz w:val="20"/>
+                <w:szCs w:val="20"/>
+                <w:lang w:bidi="en-US"/>
+              </w:rPr>
+              <w:t xml:space="preserve"> data</w:t>
+            </w:r>
+          </w:p>
+          <w:p>
+            <w:pPr>
+              <w:rPr>
+                <w:sz w:val="20"/>
+                <w:szCs w:val="20"/>
+              </w:rPr>
+            </w:pPr>
+          </w:p>
+        </w:tc>
+      </w:tr>
+      <w:tr>
+        <w:trPr>
+          <w:trHeight w:val="611"/>
+        </w:trPr>
+        <w:tc>
+          <w:tcPr>
+            <w:tcW w:w="1418" w:type="dxa"/>
+            <w:shd w:val="clear" w:color="auto" w:fill="B8CCE4" w:themeFill="accent1" w:themeFillTint="66"/>
+          </w:tcPr>
+          <w:p>
+            <w:pPr>
+              <w:rPr>
+                <w:b/>
+                <w:bCs/>
+              </w:rPr>
+            </w:pPr>
+            <w:r>
+              <w:rPr>
+                <w:b/>
+                <w:bCs/>
+              </w:rPr>
+              <w:t>Description</w:t>
+            </w:r>
+          </w:p>
+        </w:tc>
+        <w:tc>
+          <w:tcPr>
+            <w:tcW w:w="4720" w:type="dxa"/>
+          </w:tcPr>
+          <w:p>
+            <w:r>
+              <w:rPr>
+                <w:sz w:val="20"/>
+                <w:szCs w:val="20"/>
+                <w:lang w:bidi="en-US"/>
+              </w:rPr>
+              <w:t xml:space="preserve">Check the </w:t>
+            </w:r>
+            <w:r>
+              <w:rPr>
+                <w:sz w:val="20"/>
+                <w:szCs w:val="20"/>
+                <w:lang w:bidi="en-US"/>
+              </w:rPr>
+              <w:t>invalid data</w:t>
+            </w:r>
+            <w:r>
+              <w:rPr>
+                <w:sz w:val="20"/>
+                <w:szCs w:val="20"/>
+                <w:lang w:bidi="en-US"/>
+              </w:rPr>
+              <w:t xml:space="preserve"> which happen</w:t>
+            </w:r>
+            <w:r>
+              <w:rPr>
+                <w:sz w:val="20"/>
+                <w:szCs w:val="20"/>
+                <w:lang w:bidi="en-US"/>
+              </w:rPr>
+              <w:t xml:space="preserve"> in the system</w:t>
+            </w:r>
+            <w:r>
+              <w:rPr>
+                <w:sz w:val="20"/>
+                <w:szCs w:val="20"/>
+                <w:lang w:bidi="en-US"/>
+              </w:rPr>
+              <w:t xml:space="preserve"> </w:t>
+            </w:r>
+            <w:r>
+              <w:rPr>
+                <w:sz w:val="20"/>
+                <w:szCs w:val="20"/>
+                <w:lang w:bidi="en-US"/>
+              </w:rPr>
+              <w:t xml:space="preserve">when the manager wants define crisis’s information, </w:t>
+            </w:r>
+            <w:r>
+              <w:rPr>
+                <w:sz w:val="20"/>
+                <w:szCs w:val="20"/>
+                <w:lang w:bidi="en-US"/>
+              </w:rPr>
+              <w:t>such as the name of crisis is missed</w:t>
+            </w:r>
+            <w:r>
+              <w:rPr>
+                <w:sz w:val="20"/>
+                <w:szCs w:val="20"/>
+                <w:lang w:bidi="en-US"/>
+              </w:rPr>
+              <w:t>.</w:t>
+            </w:r>
+          </w:p>
+        </w:tc>
+      </w:tr>
+      <w:tr>
+        <w:trPr>
+          <w:trHeight w:val="611"/>
+        </w:trPr>
+        <w:tc>
+          <w:tcPr>
+            <w:tcW w:w="1418" w:type="dxa"/>
+            <w:shd w:val="clear" w:color="auto" w:fill="B8CCE4" w:themeFill="accent1" w:themeFillTint="66"/>
+          </w:tcPr>
+          <w:p>
+            <w:pPr>
+              <w:rPr>
+                <w:b/>
+                <w:bCs/>
+              </w:rPr>
+            </w:pPr>
+            <w:bookmarkStart w:id="4" w:name="OLE_LINK7"/>
+            <w:bookmarkStart w:id="5" w:name="OLE_LINK8"/>
+            <w:r>
+              <w:rPr>
+                <w:b/>
+                <w:bCs/>
+              </w:rPr>
+              <w:t>Environment</w:t>
+            </w:r>
+          </w:p>
+          <w:p>
+            <w:pPr>
+              <w:rPr>
+                <w:b/>
+                <w:bCs/>
+              </w:rPr>
+            </w:pPr>
+            <w:r>
+              <w:rPr>
+                <w:b/>
+                <w:bCs/>
+              </w:rPr>
+              <w:t>needs</w:t>
+            </w:r>
+            <w:bookmarkEnd w:id="4"/>
+            <w:bookmarkEnd w:id="5"/>
+          </w:p>
+        </w:tc>
+        <w:tc>
+          <w:tcPr>
+            <w:tcW w:w="4720" w:type="dxa"/>
+          </w:tcPr>
+          <w:p>
+            <w:pPr>
+              <w:rPr>
+                <w:sz w:val="20"/>
+                <w:szCs w:val="20"/>
+                <w:lang w:bidi="en-US"/>
+              </w:rPr>
+            </w:pPr>
+          </w:p>
+        </w:tc>
+      </w:tr>
+      <w:tr>
+        <w:trPr>
+          <w:trHeight w:val="368"/>
+        </w:trPr>
+        <w:tc>
+          <w:tcPr>
+            <w:tcW w:w="1418" w:type="dxa"/>
+            <w:shd w:val="clear" w:color="auto" w:fill="B8CCE4" w:themeFill="accent1" w:themeFillTint="66"/>
+          </w:tcPr>
+          <w:p>
+            <w:pPr>
+              <w:rPr>
+                <w:b/>
+                <w:bCs/>
+              </w:rPr>
+            </w:pPr>
+            <w:r>
+              <w:rPr>
+                <w:b/>
+                <w:bCs/>
+              </w:rPr>
+              <w:t>Steps</w:t>
+            </w:r>
+          </w:p>
+        </w:tc>
+        <w:tc>
+          <w:tcPr>
+            <w:tcW w:w="4720" w:type="dxa"/>
+          </w:tcPr>
+          <w:p>
+            <w:pPr>
+              <w:pStyle w:val="NormalWeb"/>
+              <w:numPr>
+                <w:ilvl w:val="0"/>
+                <w:numId w:val="14"/>
+              </w:numPr>
+              <w:spacing w:before="0" w:after="0"/>
+              <w:rPr>
+                <w:color w:val="000000"/>
+                <w:sz w:val="20"/>
+                <w:szCs w:val="20"/>
+              </w:rPr>
+            </w:pPr>
+            <w:r>
+              <w:rPr>
+                <w:color w:val="000000"/>
+                <w:sz w:val="20"/>
+                <w:szCs w:val="20"/>
+              </w:rPr>
+              <w:t>Selects type of the crisis from a list.</w:t>
+            </w:r>
+          </w:p>
+          <w:p>
+            <w:pPr>
+              <w:pStyle w:val="NormalWeb"/>
+              <w:numPr>
+                <w:ilvl w:val="0"/>
+                <w:numId w:val="14"/>
+              </w:numPr>
+              <w:spacing w:before="0" w:after="0"/>
+              <w:rPr>
+                <w:color w:val="000000"/>
+                <w:sz w:val="20"/>
+                <w:szCs w:val="20"/>
+              </w:rPr>
+            </w:pPr>
+            <w:r>
+              <w:rPr>
+                <w:color w:val="000000"/>
+                <w:sz w:val="20"/>
+                <w:szCs w:val="20"/>
+              </w:rPr>
+              <w:t>Enters the crisis name.</w:t>
+            </w:r>
+          </w:p>
+          <w:p>
+            <w:pPr>
+              <w:pStyle w:val="NormalWeb"/>
+              <w:numPr>
+                <w:ilvl w:val="0"/>
+                <w:numId w:val="14"/>
+              </w:numPr>
+              <w:spacing w:before="0" w:after="0"/>
+              <w:rPr>
+                <w:b/>
+                <w:bCs/>
+                <w:color w:val="000000"/>
+                <w:sz w:val="20"/>
+                <w:szCs w:val="20"/>
+              </w:rPr>
+            </w:pPr>
+            <w:r>
+              <w:rPr>
+                <w:color w:val="000000"/>
+                <w:sz w:val="20"/>
+                <w:szCs w:val="20"/>
+              </w:rPr>
+              <w:t xml:space="preserve">Defines the crisis and area on the map </w:t>
+            </w:r>
+          </w:p>
+          <w:p>
+            <w:pPr>
+              <w:pStyle w:val="NormalWeb"/>
+              <w:numPr>
+                <w:ilvl w:val="0"/>
+                <w:numId w:val="14"/>
+              </w:numPr>
+              <w:spacing w:before="0" w:after="0"/>
+              <w:rPr>
+                <w:color w:val="000000"/>
+                <w:sz w:val="20"/>
+                <w:szCs w:val="20"/>
+              </w:rPr>
+            </w:pPr>
+            <w:r>
+              <w:rPr>
+                <w:color w:val="000000"/>
+                <w:sz w:val="20"/>
+                <w:szCs w:val="20"/>
+              </w:rPr>
+              <w:t>Enters information in message box</w:t>
+            </w:r>
+          </w:p>
+          <w:p>
+            <w:pPr>
+              <w:pStyle w:val="NormalWeb"/>
+              <w:numPr>
+                <w:ilvl w:val="0"/>
+                <w:numId w:val="14"/>
+              </w:numPr>
+              <w:spacing w:before="0" w:after="0"/>
+              <w:rPr>
+                <w:color w:val="000000"/>
+                <w:sz w:val="20"/>
+                <w:szCs w:val="20"/>
+              </w:rPr>
+            </w:pPr>
+            <w:r>
+              <w:rPr>
+                <w:color w:val="000000"/>
+                <w:sz w:val="20"/>
+                <w:szCs w:val="20"/>
+              </w:rPr>
+              <w:t>Presses save button</w:t>
+            </w:r>
+          </w:p>
+          <w:p>
+            <w:pPr>
+              <w:pStyle w:val="ListParagraph"/>
+              <w:numPr>
+                <w:ilvl w:val="0"/>
+                <w:numId w:val="14"/>
+              </w:numPr>
+              <w:rPr>
+                <w:sz w:val="20"/>
+                <w:szCs w:val="20"/>
+                <w:lang w:bidi="en-US"/>
+              </w:rPr>
+            </w:pPr>
+            <w:r>
+              <w:rPr>
+                <w:sz w:val="20"/>
+                <w:szCs w:val="20"/>
+                <w:lang w:bidi="en-US"/>
+              </w:rPr>
+              <w:t xml:space="preserve">System </w:t>
+            </w:r>
+            <w:r>
+              <w:rPr>
+                <w:sz w:val="20"/>
+                <w:szCs w:val="20"/>
+                <w:lang w:bidi="en-US"/>
+              </w:rPr>
+              <w:t>shows a message about the</w:t>
+            </w:r>
+            <w:r>
+              <w:rPr>
+                <w:sz w:val="20"/>
+                <w:szCs w:val="20"/>
+                <w:lang w:bidi="en-US"/>
+              </w:rPr>
+              <w:t xml:space="preserve"> invalid data</w:t>
+            </w:r>
+            <w:r>
+              <w:rPr>
+                <w:sz w:val="20"/>
+                <w:szCs w:val="20"/>
+                <w:lang w:bidi="en-US"/>
+              </w:rPr>
+              <w:t xml:space="preserve"> in each step.</w:t>
+            </w:r>
+          </w:p>
+        </w:tc>
+      </w:tr>
+      <w:tr>
+        <w:trPr>
+          <w:trHeight w:val="422"/>
+        </w:trPr>
+        <w:tc>
+          <w:tcPr>
+            <w:tcW w:w="1418" w:type="dxa"/>
+            <w:shd w:val="clear" w:color="auto" w:fill="B8CCE4" w:themeFill="accent1" w:themeFillTint="66"/>
+          </w:tcPr>
+          <w:p>
+            <w:pPr>
+              <w:rPr>
+                <w:b/>
+                <w:bCs/>
+              </w:rPr>
+            </w:pPr>
+            <w:r>
+              <w:rPr>
+                <w:b/>
+                <w:bCs/>
+              </w:rPr>
+              <w:t>Input</w:t>
+            </w:r>
+            <w:r>
+              <w:rPr>
+                <w:b/>
+                <w:bCs/>
+              </w:rPr>
+              <w:t xml:space="preserve"> </w:t>
+            </w:r>
+            <w:r>
+              <w:rPr>
+                <w:b/>
+                <w:bCs/>
+              </w:rPr>
+              <w:t xml:space="preserve"> </w:t>
+            </w:r>
+            <w:r>
+              <w:rPr>
+                <w:b/>
+                <w:bCs/>
+              </w:rPr>
+              <w:t>Step</w:t>
+            </w:r>
+            <w:r>
+              <w:rPr>
+                <w:b/>
+                <w:bCs/>
+              </w:rPr>
+              <w:t>s</w:t>
+            </w:r>
+          </w:p>
+        </w:tc>
+        <w:tc>
+          <w:tcPr>
+            <w:tcW w:w="4720" w:type="dxa"/>
+          </w:tcPr>
+          <w:p>
+            <w:r>
+              <w:t>Steps no(1,2,3,4,5 )</w:t>
+            </w:r>
+          </w:p>
+        </w:tc>
+      </w:tr>
+      <w:tr>
+        <w:trPr>
+          <w:trHeight w:val="611"/>
+        </w:trPr>
+        <w:tc>
+          <w:tcPr>
+            <w:tcW w:w="1418" w:type="dxa"/>
+            <w:shd w:val="clear" w:color="auto" w:fill="B8CCE4" w:themeFill="accent1" w:themeFillTint="66"/>
+          </w:tcPr>
+          <w:p>
+            <w:pPr>
+              <w:rPr>
+                <w:b/>
+                <w:bCs/>
+              </w:rPr>
+            </w:pPr>
+            <w:r>
+              <w:rPr>
+                <w:b/>
+                <w:bCs/>
+              </w:rPr>
+              <w:t>Expected</w:t>
+            </w:r>
+            <w:r>
+              <w:rPr>
+                <w:b/>
+                <w:bCs/>
+              </w:rPr>
+              <w:t xml:space="preserve"> Output</w:t>
+            </w:r>
+          </w:p>
+        </w:tc>
+        <w:tc>
+          <w:tcPr>
+            <w:tcW w:w="4720" w:type="dxa"/>
+          </w:tcPr>
+          <w:p>
+            <w:r>
+              <w:t>Steps no (</w:t>
+            </w:r>
+            <w:r>
+              <w:t>6</w:t>
+            </w:r>
+            <w:r>
+              <w:t>)</w:t>
+            </w:r>
+          </w:p>
+          <w:p>
+            <w:pPr>
+              <w:pStyle w:val="ListParagraph"/>
+              <w:rPr>
+                <w:sz w:val="20"/>
+                <w:szCs w:val="20"/>
+              </w:rPr>
+            </w:pPr>
+          </w:p>
+        </w:tc>
+      </w:tr>
+      <w:tr>
+        <w:tc>
+          <w:tcPr>
+            <w:tcW w:w="1418" w:type="dxa"/>
+            <w:shd w:val="clear" w:color="auto" w:fill="B8CCE4" w:themeFill="accent1" w:themeFillTint="66"/>
+          </w:tcPr>
+          <w:p>
+            <w:pPr>
+              <w:rPr>
+                <w:b/>
+                <w:bCs/>
+              </w:rPr>
+            </w:pPr>
+            <w:r>
+              <w:rPr>
+                <w:b/>
+                <w:bCs/>
+              </w:rPr>
+              <w:t>Related Requirement</w:t>
+            </w:r>
+          </w:p>
+        </w:tc>
+        <w:tc>
+          <w:tcPr>
+            <w:tcW w:w="4720" w:type="dxa"/>
+          </w:tcPr>
+          <w:p>
+            <w:pPr>
+              <w:rPr>
+                <w:sz w:val="20"/>
+                <w:szCs w:val="20"/>
+              </w:rPr>
+            </w:pPr>
+            <w:r>
+              <w:rPr>
+                <w:sz w:val="20"/>
+                <w:szCs w:val="20"/>
+              </w:rPr>
+              <w:t>Use-Case number 01   (</w:t>
+            </w:r>
+            <w:r>
+              <w:rPr>
+                <w:sz w:val="20"/>
+                <w:szCs w:val="20"/>
+                <w:lang w:bidi="en-US"/>
+              </w:rPr>
+              <w:t>Create Crisis</w:t>
+            </w:r>
+            <w:r>
+              <w:rPr>
+                <w:sz w:val="20"/>
+                <w:szCs w:val="20"/>
+              </w:rPr>
+              <w:t>)</w:t>
+            </w:r>
+          </w:p>
+        </w:tc>
+      </w:tr>
+      <w:tr>
+        <w:tc>
+          <w:tcPr>
+            <w:tcW w:w="1418" w:type="dxa"/>
+            <w:shd w:val="clear" w:color="auto" w:fill="B8CCE4" w:themeFill="accent1" w:themeFillTint="66"/>
+          </w:tcPr>
+          <w:p>
+            <w:pPr>
+              <w:rPr>
+                <w:b/>
+                <w:bCs/>
+              </w:rPr>
+            </w:pPr>
+            <w:bookmarkStart w:id="6" w:name="OLE_LINK5"/>
+            <w:bookmarkStart w:id="7" w:name="OLE_LINK6"/>
+            <w:r>
+              <w:rPr>
+                <w:b/>
+                <w:bCs/>
+              </w:rPr>
+              <w:t>Notes</w:t>
+            </w:r>
+            <w:bookmarkEnd w:id="6"/>
+            <w:bookmarkEnd w:id="7"/>
+          </w:p>
+        </w:tc>
+        <w:tc>
+          <w:tcPr>
+            <w:tcW w:w="4720" w:type="dxa"/>
+          </w:tcPr>
+          <w:p>
+            <w:pPr>
+              <w:rPr>
+                <w:sz w:val="20"/>
+                <w:szCs w:val="20"/>
+              </w:rPr>
+            </w:pPr>
+          </w:p>
+        </w:tc>
+      </w:tr>
+      <w:tr>
+        <w:trPr>
+          <w:trHeight w:val="359"/>
         </w:trPr>
         <w:tc>
           <w:tcPr>
@@ -951,7 +1906,7 @@
                 <w:sz w:val="20"/>
                 <w:szCs w:val="20"/>
               </w:rPr>
-              <w:t>2</w:t>
+              <w:t>3</w:t>
             </w:r>
           </w:p>
         </w:tc>
@@ -1016,23 +1971,364 @@
                 <w:szCs w:val="20"/>
                 <w:lang w:bidi="en-US"/>
               </w:rPr>
-              <w:t>invalid</w:t>
-            </w:r>
-            <w:r>
-              <w:rPr>
-                <w:sz w:val="20"/>
-                <w:szCs w:val="20"/>
-                <w:lang w:bidi="en-US"/>
-              </w:rPr>
-              <w:t xml:space="preserve"> data</w:t>
-            </w:r>
-          </w:p>
-          <w:p>
-            <w:pPr>
-              <w:rPr>
-                <w:sz w:val="20"/>
-                <w:szCs w:val="20"/>
-              </w:rPr>
+              <w:t xml:space="preserve">cancel </w:t>
+            </w:r>
+            <w:r>
+              <w:rPr>
+                <w:sz w:val="20"/>
+                <w:szCs w:val="20"/>
+                <w:lang w:bidi="en-US"/>
+              </w:rPr>
+              <w:t xml:space="preserve">the </w:t>
+            </w:r>
+            <w:r>
+              <w:rPr>
+                <w:sz w:val="20"/>
+                <w:szCs w:val="20"/>
+                <w:lang w:bidi="en-US"/>
+              </w:rPr>
+              <w:t xml:space="preserve">create </w:t>
+            </w:r>
+            <w:r>
+              <w:rPr>
+                <w:sz w:val="20"/>
+                <w:szCs w:val="20"/>
+                <w:lang w:bidi="en-US"/>
+              </w:rPr>
+              <w:t>c</w:t>
+            </w:r>
+            <w:r>
+              <w:rPr>
+                <w:sz w:val="20"/>
+                <w:szCs w:val="20"/>
+                <w:lang w:bidi="en-US"/>
+              </w:rPr>
+              <w:t>risis</w:t>
+            </w:r>
+          </w:p>
+          <w:p>
+            <w:pPr>
+              <w:rPr>
+                <w:sz w:val="20"/>
+                <w:szCs w:val="20"/>
+              </w:rPr>
+            </w:pPr>
+          </w:p>
+        </w:tc>
+      </w:tr>
+      <w:tr>
+        <w:trPr>
+          <w:trHeight w:val="368"/>
+        </w:trPr>
+        <w:tc>
+          <w:tcPr>
+            <w:tcW w:w="1418" w:type="dxa"/>
+            <w:shd w:val="clear" w:color="auto" w:fill="B8CCE4" w:themeFill="accent1" w:themeFillTint="66"/>
+          </w:tcPr>
+          <w:p>
+            <w:pPr>
+              <w:rPr>
+                <w:b/>
+                <w:bCs/>
+              </w:rPr>
+            </w:pPr>
+            <w:r>
+              <w:rPr>
+                <w:b/>
+                <w:bCs/>
+              </w:rPr>
+              <w:t>Description</w:t>
+            </w:r>
+          </w:p>
+        </w:tc>
+        <w:tc>
+          <w:tcPr>
+            <w:tcW w:w="4720" w:type="dxa"/>
+          </w:tcPr>
+          <w:p>
+            <w:r>
+              <w:rPr>
+                <w:sz w:val="20"/>
+                <w:szCs w:val="20"/>
+                <w:lang w:bidi="en-US"/>
+              </w:rPr>
+              <w:t xml:space="preserve">Check </w:t>
+            </w:r>
+            <w:r>
+              <w:rPr>
+                <w:sz w:val="20"/>
+                <w:szCs w:val="20"/>
+                <w:lang w:bidi="en-US"/>
+              </w:rPr>
+              <w:t>the cancel operation is done correctly</w:t>
+            </w:r>
+          </w:p>
+        </w:tc>
+      </w:tr>
+      <w:tr>
+        <w:trPr>
+          <w:trHeight w:val="368"/>
+        </w:trPr>
+        <w:tc>
+          <w:tcPr>
+            <w:tcW w:w="1418" w:type="dxa"/>
+            <w:shd w:val="clear" w:color="auto" w:fill="B8CCE4" w:themeFill="accent1" w:themeFillTint="66"/>
+          </w:tcPr>
+          <w:p>
+            <w:pPr>
+              <w:rPr>
+                <w:b/>
+                <w:bCs/>
+              </w:rPr>
+            </w:pPr>
+            <w:r>
+              <w:rPr>
+                <w:b/>
+                <w:bCs/>
+              </w:rPr>
+              <w:t>Environment</w:t>
+            </w:r>
+          </w:p>
+          <w:p>
+            <w:pPr>
+              <w:rPr>
+                <w:b/>
+                <w:bCs/>
+              </w:rPr>
+            </w:pPr>
+            <w:r>
+              <w:rPr>
+                <w:b/>
+                <w:bCs/>
+              </w:rPr>
+              <w:t>needs</w:t>
+            </w:r>
+          </w:p>
+        </w:tc>
+        <w:tc>
+          <w:tcPr>
+            <w:tcW w:w="4720" w:type="dxa"/>
+          </w:tcPr>
+          <w:p>
+            <w:pPr>
+              <w:rPr>
+                <w:sz w:val="20"/>
+                <w:szCs w:val="20"/>
+                <w:lang w:bidi="en-US"/>
+              </w:rPr>
+            </w:pPr>
+          </w:p>
+        </w:tc>
+      </w:tr>
+      <w:tr>
+        <w:trPr>
+          <w:trHeight w:val="368"/>
+        </w:trPr>
+        <w:tc>
+          <w:tcPr>
+            <w:tcW w:w="1418" w:type="dxa"/>
+            <w:shd w:val="clear" w:color="auto" w:fill="B8CCE4" w:themeFill="accent1" w:themeFillTint="66"/>
+          </w:tcPr>
+          <w:p>
+            <w:pPr>
+              <w:rPr>
+                <w:b/>
+                <w:bCs/>
+              </w:rPr>
+            </w:pPr>
+            <w:r>
+              <w:rPr>
+                <w:b/>
+                <w:bCs/>
+              </w:rPr>
+              <w:t>Steps</w:t>
+            </w:r>
+          </w:p>
+        </w:tc>
+        <w:tc>
+          <w:tcPr>
+            <w:tcW w:w="4720" w:type="dxa"/>
+          </w:tcPr>
+          <w:p>
+            <w:pPr>
+              <w:pStyle w:val="ListParagraph"/>
+              <w:numPr>
+                <w:ilvl w:val="0"/>
+                <w:numId w:val="12"/>
+              </w:numPr>
+              <w:rPr>
+                <w:sz w:val="20"/>
+                <w:szCs w:val="20"/>
+                <w:lang w:bidi="en-US"/>
+              </w:rPr>
+            </w:pPr>
+            <w:r>
+              <w:rPr>
+                <w:sz w:val="20"/>
+                <w:szCs w:val="20"/>
+                <w:lang w:bidi="en-US"/>
+              </w:rPr>
+              <w:t>presses ‘Cancel’ button</w:t>
+            </w:r>
+          </w:p>
+          <w:p>
+            <w:pPr>
+              <w:pStyle w:val="ListParagraph"/>
+              <w:numPr>
+                <w:ilvl w:val="0"/>
+                <w:numId w:val="12"/>
+              </w:numPr>
+              <w:rPr>
+                <w:sz w:val="20"/>
+                <w:szCs w:val="20"/>
+              </w:rPr>
+            </w:pPr>
+            <w:r>
+              <w:rPr>
+                <w:sz w:val="20"/>
+                <w:szCs w:val="20"/>
+                <w:lang w:bidi="en-US"/>
+              </w:rPr>
+              <w:t>S</w:t>
+            </w:r>
+            <w:r>
+              <w:rPr>
+                <w:sz w:val="20"/>
+                <w:szCs w:val="20"/>
+                <w:lang w:bidi="en-US"/>
+              </w:rPr>
+              <w:t xml:space="preserve">ystem </w:t>
+            </w:r>
+            <w:r>
+              <w:rPr>
+                <w:sz w:val="20"/>
+                <w:szCs w:val="20"/>
+                <w:lang w:bidi="en-US"/>
+              </w:rPr>
+              <w:t>i</w:t>
+            </w:r>
+            <w:r>
+              <w:rPr>
+                <w:sz w:val="20"/>
+                <w:szCs w:val="20"/>
+                <w:lang w:bidi="en-US"/>
+              </w:rPr>
+              <w:t xml:space="preserve">gnores all data </w:t>
+            </w:r>
+          </w:p>
+          <w:p>
+            <w:pPr>
+              <w:pStyle w:val="ListParagraph"/>
+              <w:numPr>
+                <w:ilvl w:val="0"/>
+                <w:numId w:val="12"/>
+              </w:numPr>
+              <w:rPr>
+                <w:sz w:val="20"/>
+                <w:szCs w:val="20"/>
+                <w:lang w:bidi="en-US"/>
+              </w:rPr>
+            </w:pPr>
+            <w:r>
+              <w:rPr>
+                <w:sz w:val="20"/>
+                <w:szCs w:val="20"/>
+                <w:lang w:bidi="en-US"/>
+              </w:rPr>
+              <w:t>S</w:t>
+            </w:r>
+            <w:r>
+              <w:rPr>
+                <w:sz w:val="20"/>
+                <w:szCs w:val="20"/>
+                <w:lang w:bidi="en-US"/>
+              </w:rPr>
+              <w:t>ystem</w:t>
+            </w:r>
+            <w:r>
+              <w:rPr>
+                <w:sz w:val="20"/>
+                <w:szCs w:val="20"/>
+                <w:lang w:bidi="en-US"/>
+              </w:rPr>
+              <w:t xml:space="preserve">  n</w:t>
+            </w:r>
+            <w:r>
+              <w:rPr>
+                <w:sz w:val="20"/>
+                <w:szCs w:val="20"/>
+                <w:lang w:bidi="en-US"/>
+              </w:rPr>
+              <w:t>avigates to Crisis Management main page</w:t>
+            </w:r>
+          </w:p>
+        </w:tc>
+      </w:tr>
+      <w:tr>
+        <w:trPr>
+          <w:trHeight w:val="422"/>
+        </w:trPr>
+        <w:tc>
+          <w:tcPr>
+            <w:tcW w:w="1418" w:type="dxa"/>
+            <w:shd w:val="clear" w:color="auto" w:fill="B8CCE4" w:themeFill="accent1" w:themeFillTint="66"/>
+          </w:tcPr>
+          <w:p>
+            <w:pPr>
+              <w:rPr>
+                <w:b/>
+                <w:bCs/>
+              </w:rPr>
+            </w:pPr>
+            <w:r>
+              <w:rPr>
+                <w:b/>
+                <w:bCs/>
+              </w:rPr>
+              <w:t>Input</w:t>
+            </w:r>
+            <w:r>
+              <w:rPr>
+                <w:b/>
+                <w:bCs/>
+              </w:rPr>
+              <w:t xml:space="preserve"> </w:t>
+            </w:r>
+            <w:r>
+              <w:rPr>
+                <w:b/>
+                <w:bCs/>
+              </w:rPr>
+              <w:t xml:space="preserve"> </w:t>
+            </w:r>
+            <w:r>
+              <w:rPr>
+                <w:b/>
+                <w:bCs/>
+              </w:rPr>
+              <w:t>Step</w:t>
+            </w:r>
+            <w:r>
+              <w:rPr>
+                <w:b/>
+                <w:bCs/>
+              </w:rPr>
+              <w:t>s</w:t>
+            </w:r>
+          </w:p>
+        </w:tc>
+        <w:tc>
+          <w:tcPr>
+            <w:tcW w:w="4720" w:type="dxa"/>
+          </w:tcPr>
+          <w:p>
+            <w:r>
+              <w:t>Steps no (1)</w:t>
+            </w:r>
+          </w:p>
+          <w:p>
+            <w:pPr>
+              <w:pStyle w:val="ListParagraph"/>
             </w:pPr>
           </w:p>
         </w:tc>
@@ -1058,7 +2354,14 @@
                 <w:b/>
                 <w:bCs/>
               </w:rPr>
-              <w:t>Description</w:t>
+              <w:t>Expected</w:t>
+            </w:r>
+            <w:r>
+              <w:rPr>
+                <w:b/>
+                <w:bCs/>
+              </w:rPr>
+              <w:t xml:space="preserve"> Output</w:t>
             </w:r>
           </w:p>
         </w:tc>
@@ -1068,44 +2371,21 @@
           </w:tcPr>
           <w:p>
             <w:r>
-              <w:rPr>
-                <w:sz w:val="20"/>
-                <w:szCs w:val="20"/>
-                <w:lang w:bidi="en-US"/>
-              </w:rPr>
-              <w:t>There are some invalid data in the system</w:t>
-            </w:r>
-            <w:r>
-              <w:rPr>
-                <w:sz w:val="20"/>
-                <w:szCs w:val="20"/>
-                <w:lang w:bidi="en-US"/>
-              </w:rPr>
-              <w:t xml:space="preserve"> </w:t>
-            </w:r>
-            <w:r>
-              <w:rPr>
-                <w:sz w:val="20"/>
-                <w:szCs w:val="20"/>
-                <w:lang w:bidi="en-US"/>
-              </w:rPr>
-              <w:t>such as the name of crisis is missed</w:t>
-            </w:r>
-            <w:r>
-              <w:rPr>
-                <w:sz w:val="20"/>
-                <w:szCs w:val="20"/>
-                <w:lang w:bidi="en-US"/>
-              </w:rPr>
-              <w:t>.</w:t>
-            </w:r>
+              <w:t>Steps no (2,3)</w:t>
+            </w:r>
+          </w:p>
+          <w:p>
+            <w:pPr>
+              <w:pStyle w:val="ListParagraph"/>
+              <w:rPr>
+                <w:sz w:val="20"/>
+                <w:szCs w:val="20"/>
+              </w:rPr>
+            </w:pPr>
           </w:p>
         </w:tc>
       </w:tr>
       <w:tr>
-        <w:trPr>
-          <w:trHeight w:val="368"/>
-        </w:trPr>
         <w:tc>
           <w:tcPr>
             <w:tcW w:w="1418" w:type="dxa"/>
@@ -1123,7 +2403,7 @@
                 <w:b/>
                 <w:bCs/>
               </w:rPr>
-              <w:t>Steps</w:t>
+              <w:t>Related Requirement</w:t>
             </w:r>
           </w:p>
         </w:tc>
@@ -1133,219 +2413,49 @@
           </w:tcPr>
           <w:p>
             <w:pPr>
-              <w:pStyle w:val="NormalWeb"/>
-              <w:numPr>
-                <w:ilvl w:val="0"/>
-                <w:numId w:val="14"/>
-              </w:numPr>
-              <w:spacing w:before="0" w:after="0"/>
-              <w:rPr>
-                <w:color w:val="000000"/>
-                <w:sz w:val="20"/>
-                <w:szCs w:val="20"/>
-              </w:rPr>
-            </w:pPr>
-            <w:r>
-              <w:rPr>
-                <w:color w:val="000000"/>
-                <w:sz w:val="20"/>
-                <w:szCs w:val="20"/>
-              </w:rPr>
-              <w:t>Selects type of the crisis from a list.</w:t>
-            </w:r>
-          </w:p>
-          <w:p>
-            <w:pPr>
-              <w:pStyle w:val="NormalWeb"/>
-              <w:numPr>
-                <w:ilvl w:val="0"/>
-                <w:numId w:val="14"/>
-              </w:numPr>
-              <w:spacing w:before="0" w:after="0"/>
-              <w:rPr>
-                <w:color w:val="000000"/>
-                <w:sz w:val="20"/>
-                <w:szCs w:val="20"/>
-              </w:rPr>
-            </w:pPr>
-            <w:r>
-              <w:rPr>
-                <w:color w:val="000000"/>
-                <w:sz w:val="20"/>
-                <w:szCs w:val="20"/>
-              </w:rPr>
-              <w:t>Enters the crisis name.</w:t>
-            </w:r>
-          </w:p>
-          <w:p>
-            <w:pPr>
-              <w:pStyle w:val="NormalWeb"/>
-              <w:numPr>
-                <w:ilvl w:val="0"/>
-                <w:numId w:val="14"/>
-              </w:numPr>
-              <w:spacing w:before="0" w:after="0"/>
-              <w:rPr>
-                <w:b/>
-                <w:bCs/>
-                <w:color w:val="000000"/>
-                <w:sz w:val="20"/>
-                <w:szCs w:val="20"/>
-              </w:rPr>
-            </w:pPr>
-            <w:r>
-              <w:rPr>
-                <w:color w:val="000000"/>
-                <w:sz w:val="20"/>
-                <w:szCs w:val="20"/>
-              </w:rPr>
-              <w:t xml:space="preserve">Defines the crisis and area on the map </w:t>
-            </w:r>
-          </w:p>
-          <w:p>
-            <w:pPr>
-              <w:pStyle w:val="NormalWeb"/>
-              <w:numPr>
-                <w:ilvl w:val="0"/>
-                <w:numId w:val="14"/>
-              </w:numPr>
-              <w:spacing w:before="0" w:after="0"/>
-              <w:rPr>
-                <w:color w:val="000000"/>
-                <w:sz w:val="20"/>
-                <w:szCs w:val="20"/>
-              </w:rPr>
-            </w:pPr>
-            <w:r>
-              <w:rPr>
-                <w:color w:val="000000"/>
-                <w:sz w:val="20"/>
-                <w:szCs w:val="20"/>
-              </w:rPr>
-              <w:t>Enters information in message box</w:t>
-            </w:r>
-          </w:p>
-          <w:p>
-            <w:pPr>
-              <w:pStyle w:val="NormalWeb"/>
-              <w:numPr>
-                <w:ilvl w:val="0"/>
-                <w:numId w:val="14"/>
-              </w:numPr>
-              <w:spacing w:before="0" w:after="0"/>
-              <w:rPr>
-                <w:color w:val="000000"/>
-                <w:sz w:val="20"/>
-                <w:szCs w:val="20"/>
-              </w:rPr>
-            </w:pPr>
-            <w:r>
-              <w:rPr>
-                <w:color w:val="000000"/>
-                <w:sz w:val="20"/>
-                <w:szCs w:val="20"/>
-              </w:rPr>
-              <w:t>Presses save button</w:t>
-            </w:r>
-          </w:p>
-          <w:p>
-            <w:pPr>
-              <w:pStyle w:val="ListParagraph"/>
-              <w:numPr>
-                <w:ilvl w:val="0"/>
-                <w:numId w:val="14"/>
-              </w:numPr>
-              <w:rPr>
-                <w:sz w:val="20"/>
-                <w:szCs w:val="20"/>
-                <w:lang w:bidi="en-US"/>
-              </w:rPr>
-            </w:pPr>
-            <w:r>
-              <w:rPr>
-                <w:sz w:val="20"/>
-                <w:szCs w:val="20"/>
-                <w:lang w:bidi="en-US"/>
-              </w:rPr>
-              <w:t xml:space="preserve">System </w:t>
-            </w:r>
-            <w:r>
-              <w:rPr>
-                <w:sz w:val="20"/>
-                <w:szCs w:val="20"/>
-                <w:lang w:bidi="en-US"/>
-              </w:rPr>
-              <w:t>shows a message about the</w:t>
-            </w:r>
-            <w:r>
-              <w:rPr>
-                <w:sz w:val="20"/>
-                <w:szCs w:val="20"/>
-                <w:lang w:bidi="en-US"/>
-              </w:rPr>
-              <w:t xml:space="preserve"> invalid data</w:t>
-            </w:r>
-            <w:r>
-              <w:rPr>
-                <w:sz w:val="20"/>
-                <w:szCs w:val="20"/>
-                <w:lang w:bidi="en-US"/>
-              </w:rPr>
-              <w:t xml:space="preserve"> in each step.</w:t>
+              <w:rPr>
+                <w:sz w:val="20"/>
+                <w:szCs w:val="20"/>
+              </w:rPr>
+            </w:pPr>
+            <w:r>
+              <w:rPr>
+                <w:sz w:val="20"/>
+                <w:szCs w:val="20"/>
+              </w:rPr>
+              <w:t>Use-Case number 01   (</w:t>
+            </w:r>
+            <w:r>
+              <w:rPr>
+                <w:sz w:val="20"/>
+                <w:szCs w:val="20"/>
+                <w:lang w:bidi="en-US"/>
+              </w:rPr>
+              <w:t>Create Crisis</w:t>
+            </w:r>
+            <w:r>
+              <w:rPr>
+                <w:sz w:val="20"/>
+                <w:szCs w:val="20"/>
+              </w:rPr>
+              <w:t>)</w:t>
             </w:r>
           </w:p>
         </w:tc>
       </w:tr>
       <w:tr>
-        <w:trPr>
-          <w:trHeight w:val="422"/>
-        </w:trPr>
         <w:tc>
           <w:tcPr>
             <w:tcW w:w="1418" w:type="dxa"/>
             <w:shd w:val="clear" w:color="auto" w:fill="B8CCE4" w:themeFill="accent1" w:themeFillTint="66"/>
           </w:tcPr>
           <w:p>
-            <w:pPr>
-              <w:rPr>
-                <w:b/>
-                <w:bCs/>
-              </w:rPr>
-            </w:pPr>
-            <w:r>
-              <w:rPr>
-                <w:b/>
-                <w:bCs/>
-              </w:rPr>
-              <w:t>Input</w:t>
-            </w:r>
-            <w:r>
-              <w:rPr>
-                <w:b/>
-                <w:bCs/>
-              </w:rPr>
-              <w:t xml:space="preserve"> </w:t>
-            </w:r>
-            <w:r>
-              <w:rPr>
-                <w:b/>
-                <w:bCs/>
-              </w:rPr>
-              <w:t xml:space="preserve"> </w:t>
-            </w:r>
-            <w:r>
-              <w:rPr>
-                <w:b/>
-                <w:bCs/>
-              </w:rPr>
-              <w:t>Step</w:t>
-            </w:r>
-            <w:r>
-              <w:rPr>
-                <w:b/>
-                <w:bCs/>
-              </w:rPr>
-              <w:t>s</w:t>
+            <w:r>
+              <w:rPr>
+                <w:b/>
+                <w:bCs/>
+              </w:rPr>
+              <w:t>Notes</w:t>
             </w:r>
           </w:p>
         </w:tc>
@@ -1353,167 +2463,7 @@
           <w:tcPr>
             <w:tcW w:w="4720" w:type="dxa"/>
           </w:tcPr>
-          <w:p>
-            <w:r>
-              <w:t>Steps no(1,2,3,4,5 )</w:t>
-            </w:r>
-          </w:p>
-        </w:tc>
-      </w:tr>
-      <w:tr>
-        <w:trPr>
-          <w:trHeight w:val="611"/>
-        </w:trPr>
-        <w:tc>
-          <w:tcPr>
-            <w:tcW w:w="1418" w:type="dxa"/>
-            <w:shd w:val="clear" w:color="auto" w:fill="B8CCE4" w:themeFill="accent1" w:themeFillTint="66"/>
-          </w:tcPr>
-          <w:p>
-            <w:pPr>
-              <w:rPr>
-                <w:b/>
-                <w:bCs/>
-              </w:rPr>
-            </w:pPr>
-            <w:r>
-              <w:rPr>
-                <w:b/>
-                <w:bCs/>
-              </w:rPr>
-              <w:t>Expected</w:t>
-            </w:r>
-            <w:r>
-              <w:rPr>
-                <w:b/>
-                <w:bCs/>
-              </w:rPr>
-              <w:t xml:space="preserve"> Output</w:t>
-            </w:r>
-          </w:p>
-        </w:tc>
-        <w:tc>
-          <w:tcPr>
-            <w:tcW w:w="4720" w:type="dxa"/>
-          </w:tcPr>
-          <w:p>
-            <w:r>
-              <w:t>Steps no (</w:t>
-            </w:r>
-            <w:r>
-              <w:t>6</w:t>
-            </w:r>
-            <w:r>
-              <w:t>)</w:t>
-            </w:r>
-          </w:p>
-          <w:p>
-            <w:pPr>
-              <w:pStyle w:val="ListParagraph"/>
-              <w:rPr>
-                <w:sz w:val="20"/>
-                <w:szCs w:val="20"/>
-              </w:rPr>
-            </w:pPr>
-          </w:p>
-        </w:tc>
-      </w:tr>
-      <w:tr>
-        <w:tc>
-          <w:tcPr>
-            <w:tcW w:w="1418" w:type="dxa"/>
-            <w:shd w:val="clear" w:color="auto" w:fill="B8CCE4" w:themeFill="accent1" w:themeFillTint="66"/>
-          </w:tcPr>
-          <w:p>
-            <w:pPr>
-              <w:rPr>
-                <w:b/>
-                <w:bCs/>
-              </w:rPr>
-            </w:pPr>
-            <w:r>
-              <w:rPr>
-                <w:b/>
-                <w:bCs/>
-              </w:rPr>
-              <w:t>Related Requirement</w:t>
-            </w:r>
-          </w:p>
-        </w:tc>
-        <w:tc>
-          <w:tcPr>
-            <w:tcW w:w="4720" w:type="dxa"/>
-          </w:tcPr>
-          <w:p>
-            <w:pPr>
-              <w:rPr>
-                <w:sz w:val="20"/>
-                <w:szCs w:val="20"/>
-              </w:rPr>
-            </w:pPr>
-            <w:r>
-              <w:rPr>
-                <w:sz w:val="20"/>
-                <w:szCs w:val="20"/>
-              </w:rPr>
-              <w:t>Use-Case number 01   (</w:t>
-            </w:r>
-            <w:r>
-              <w:rPr>
-                <w:sz w:val="20"/>
-                <w:szCs w:val="20"/>
-                <w:lang w:bidi="en-US"/>
-              </w:rPr>
-              <w:t>Create Crisis</w:t>
-            </w:r>
-            <w:r>
-              <w:rPr>
-                <w:sz w:val="20"/>
-                <w:szCs w:val="20"/>
-              </w:rPr>
-              <w:t>)</w:t>
-            </w:r>
-          </w:p>
-        </w:tc>
-      </w:tr>
-      <w:tr>
-        <w:tc>
-          <w:tcPr>
-            <w:tcW w:w="1418" w:type="dxa"/>
-            <w:shd w:val="clear" w:color="auto" w:fill="B8CCE4" w:themeFill="accent1" w:themeFillTint="66"/>
-          </w:tcPr>
-          <w:p>
-            <w:pPr>
-              <w:rPr>
-                <w:b/>
-                <w:bCs/>
-              </w:rPr>
-            </w:pPr>
-            <w:bookmarkStart w:id="2" w:name="OLE_LINK5"/>
-            <w:bookmarkStart w:id="3" w:name="OLE_LINK6"/>
-            <w:r>
-              <w:rPr>
-                <w:b/>
-                <w:bCs/>
-              </w:rPr>
-              <w:t>Notes</w:t>
-            </w:r>
-            <w:bookmarkEnd w:id="2"/>
-            <w:bookmarkEnd w:id="3"/>
-          </w:p>
-        </w:tc>
-        <w:tc>
-          <w:tcPr>
-            <w:tcW w:w="4720" w:type="dxa"/>
-          </w:tcPr>
-          <w:p>
-            <w:pPr>
-              <w:rPr>
-                <w:sz w:val="20"/>
-                <w:szCs w:val="20"/>
-              </w:rPr>
-            </w:pPr>
-          </w:p>
+          <w:p/>
         </w:tc>
       </w:tr>
       <w:tr>
@@ -1625,677 +2575,6 @@
         </w:tc>
       </w:tr>
     </w:tbl>
-    <w:p/>
-    <w:tbl>
-      <w:tblPr>
-        <w:tblStyle w:val="TableGrid"/>
-        <w:tblW w:w="0" w:type="auto"/>
-        <w:tblLook w:val="04A0"/>
-      </w:tblPr>
-      <w:tblGrid>
-        <w:gridCol w:w="1418"/>
-        <w:gridCol w:w="4720"/>
-      </w:tblGrid>
-      <w:tr>
-        <w:tc>
-          <w:tcPr>
-            <w:tcW w:w="1418" w:type="dxa"/>
-            <w:shd w:val="clear" w:color="auto" w:fill="B8CCE4" w:themeFill="accent1" w:themeFillTint="66"/>
-          </w:tcPr>
-          <w:p>
-            <w:pPr>
-              <w:rPr>
-                <w:b/>
-                <w:bCs/>
-              </w:rPr>
-            </w:pPr>
-            <w:r>
-              <w:rPr>
-                <w:b/>
-                <w:bCs/>
-              </w:rPr>
-              <w:lastRenderedPageBreak/>
-              <w:t>ID</w:t>
-            </w:r>
-          </w:p>
-        </w:tc>
-        <w:tc>
-          <w:tcPr>
-            <w:tcW w:w="4720" w:type="dxa"/>
-          </w:tcPr>
-          <w:p>
-            <w:pPr>
-              <w:rPr>
-                <w:sz w:val="20"/>
-                <w:szCs w:val="20"/>
-              </w:rPr>
-            </w:pPr>
-            <w:r>
-              <w:rPr>
-                <w:sz w:val="20"/>
-                <w:szCs w:val="20"/>
-              </w:rPr>
-              <w:t>01</w:t>
-            </w:r>
-            <w:r>
-              <w:rPr>
-                <w:sz w:val="20"/>
-                <w:szCs w:val="20"/>
-              </w:rPr>
-              <w:t>-</w:t>
-            </w:r>
-            <w:r>
-              <w:rPr>
-                <w:sz w:val="20"/>
-                <w:szCs w:val="20"/>
-              </w:rPr>
-              <w:t>3</w:t>
-            </w:r>
-          </w:p>
-        </w:tc>
-      </w:tr>
-      <w:tr>
-        <w:tc>
-          <w:tcPr>
-            <w:tcW w:w="1418" w:type="dxa"/>
-            <w:shd w:val="clear" w:color="auto" w:fill="B8CCE4" w:themeFill="accent1" w:themeFillTint="66"/>
-          </w:tcPr>
-          <w:p>
-            <w:pPr>
-              <w:rPr>
-                <w:b/>
-                <w:bCs/>
-              </w:rPr>
-            </w:pPr>
-            <w:r>
-              <w:rPr>
-                <w:b/>
-                <w:bCs/>
-              </w:rPr>
-              <w:t>Name</w:t>
-            </w:r>
-          </w:p>
-        </w:tc>
-        <w:tc>
-          <w:tcPr>
-            <w:tcW w:w="4720" w:type="dxa"/>
-          </w:tcPr>
-          <w:p>
-            <w:pPr>
-              <w:rPr>
-                <w:sz w:val="20"/>
-                <w:szCs w:val="20"/>
-              </w:rPr>
-            </w:pPr>
-            <w:r>
-              <w:rPr>
-                <w:sz w:val="20"/>
-                <w:szCs w:val="20"/>
-              </w:rPr>
-              <w:t xml:space="preserve">Test case </w:t>
-            </w:r>
-            <w:r>
-              <w:rPr>
-                <w:sz w:val="20"/>
-                <w:szCs w:val="20"/>
-              </w:rPr>
-              <w:t>of</w:t>
-            </w:r>
-            <w:r>
-              <w:rPr>
-                <w:sz w:val="20"/>
-                <w:szCs w:val="20"/>
-              </w:rPr>
-              <w:t xml:space="preserve"> </w:t>
-            </w:r>
-            <w:r>
-              <w:rPr>
-                <w:sz w:val="20"/>
-                <w:szCs w:val="20"/>
-                <w:lang w:bidi="en-US"/>
-              </w:rPr>
-              <w:t xml:space="preserve">cancel </w:t>
-            </w:r>
-            <w:r>
-              <w:rPr>
-                <w:sz w:val="20"/>
-                <w:szCs w:val="20"/>
-                <w:lang w:bidi="en-US"/>
-              </w:rPr>
-              <w:t xml:space="preserve">the </w:t>
-            </w:r>
-            <w:r>
-              <w:rPr>
-                <w:sz w:val="20"/>
-                <w:szCs w:val="20"/>
-                <w:lang w:bidi="en-US"/>
-              </w:rPr>
-              <w:t xml:space="preserve">create </w:t>
-            </w:r>
-            <w:r>
-              <w:rPr>
-                <w:sz w:val="20"/>
-                <w:szCs w:val="20"/>
-                <w:lang w:bidi="en-US"/>
-              </w:rPr>
-              <w:t>c</w:t>
-            </w:r>
-            <w:r>
-              <w:rPr>
-                <w:sz w:val="20"/>
-                <w:szCs w:val="20"/>
-                <w:lang w:bidi="en-US"/>
-              </w:rPr>
-              <w:t>risis</w:t>
-            </w:r>
-          </w:p>
-          <w:p>
-            <w:pPr>
-              <w:rPr>
-                <w:sz w:val="20"/>
-                <w:szCs w:val="20"/>
-              </w:rPr>
-            </w:pPr>
-          </w:p>
-        </w:tc>
-      </w:tr>
-      <w:tr>
-        <w:trPr>
-          <w:trHeight w:val="368"/>
-        </w:trPr>
-        <w:tc>
-          <w:tcPr>
-            <w:tcW w:w="1418" w:type="dxa"/>
-            <w:shd w:val="clear" w:color="auto" w:fill="B8CCE4" w:themeFill="accent1" w:themeFillTint="66"/>
-          </w:tcPr>
-          <w:p>
-            <w:pPr>
-              <w:rPr>
-                <w:b/>
-                <w:bCs/>
-              </w:rPr>
-            </w:pPr>
-            <w:r>
-              <w:rPr>
-                <w:b/>
-                <w:bCs/>
-              </w:rPr>
-              <w:t>Description</w:t>
-            </w:r>
-          </w:p>
-        </w:tc>
-        <w:tc>
-          <w:tcPr>
-            <w:tcW w:w="4720" w:type="dxa"/>
-          </w:tcPr>
-          <w:p>
-            <w:r>
-              <w:rPr>
-                <w:sz w:val="20"/>
-                <w:szCs w:val="20"/>
-                <w:lang w:bidi="en-US"/>
-              </w:rPr>
-              <w:t xml:space="preserve">Manager doesn’t want to continue the process </w:t>
-            </w:r>
-          </w:p>
-        </w:tc>
-      </w:tr>
-      <w:tr>
-        <w:trPr>
-          <w:trHeight w:val="368"/>
-        </w:trPr>
-        <w:tc>
-          <w:tcPr>
-            <w:tcW w:w="1418" w:type="dxa"/>
-            <w:shd w:val="clear" w:color="auto" w:fill="B8CCE4" w:themeFill="accent1" w:themeFillTint="66"/>
-          </w:tcPr>
-          <w:p>
-            <w:pPr>
-              <w:rPr>
-                <w:b/>
-                <w:bCs/>
-              </w:rPr>
-            </w:pPr>
-            <w:r>
-              <w:rPr>
-                <w:b/>
-                <w:bCs/>
-              </w:rPr>
-              <w:t>Steps</w:t>
-            </w:r>
-          </w:p>
-        </w:tc>
-        <w:tc>
-          <w:tcPr>
-            <w:tcW w:w="4720" w:type="dxa"/>
-          </w:tcPr>
-          <w:p>
-            <w:pPr>
-              <w:pStyle w:val="ListParagraph"/>
-              <w:numPr>
-                <w:ilvl w:val="0"/>
-                <w:numId w:val="12"/>
-              </w:numPr>
-              <w:rPr>
-                <w:sz w:val="20"/>
-                <w:szCs w:val="20"/>
-                <w:lang w:bidi="en-US"/>
-              </w:rPr>
-            </w:pPr>
-            <w:r>
-              <w:rPr>
-                <w:sz w:val="20"/>
-                <w:szCs w:val="20"/>
-                <w:lang w:bidi="en-US"/>
-              </w:rPr>
-              <w:t>presses ‘Cancel’ button</w:t>
-            </w:r>
-          </w:p>
-          <w:p>
-            <w:pPr>
-              <w:pStyle w:val="ListParagraph"/>
-              <w:numPr>
-                <w:ilvl w:val="0"/>
-                <w:numId w:val="12"/>
-              </w:numPr>
-              <w:rPr>
-                <w:sz w:val="20"/>
-                <w:szCs w:val="20"/>
-              </w:rPr>
-            </w:pPr>
-            <w:r>
-              <w:rPr>
-                <w:sz w:val="20"/>
-                <w:szCs w:val="20"/>
-                <w:lang w:bidi="en-US"/>
-              </w:rPr>
-              <w:t>S</w:t>
-            </w:r>
-            <w:r>
-              <w:rPr>
-                <w:sz w:val="20"/>
-                <w:szCs w:val="20"/>
-                <w:lang w:bidi="en-US"/>
-              </w:rPr>
-              <w:t xml:space="preserve">ystem </w:t>
-            </w:r>
-            <w:r>
-              <w:rPr>
-                <w:sz w:val="20"/>
-                <w:szCs w:val="20"/>
-                <w:lang w:bidi="en-US"/>
-              </w:rPr>
-              <w:t>i</w:t>
-            </w:r>
-            <w:r>
-              <w:rPr>
-                <w:sz w:val="20"/>
-                <w:szCs w:val="20"/>
-                <w:lang w:bidi="en-US"/>
-              </w:rPr>
-              <w:t xml:space="preserve">gnores all data </w:t>
-            </w:r>
-          </w:p>
-          <w:p>
-            <w:pPr>
-              <w:pStyle w:val="ListParagraph"/>
-              <w:numPr>
-                <w:ilvl w:val="0"/>
-                <w:numId w:val="12"/>
-              </w:numPr>
-              <w:rPr>
-                <w:sz w:val="20"/>
-                <w:szCs w:val="20"/>
-                <w:lang w:bidi="en-US"/>
-              </w:rPr>
-            </w:pPr>
-            <w:r>
-              <w:rPr>
-                <w:sz w:val="20"/>
-                <w:szCs w:val="20"/>
-                <w:lang w:bidi="en-US"/>
-              </w:rPr>
-              <w:t>S</w:t>
-            </w:r>
-            <w:r>
-              <w:rPr>
-                <w:sz w:val="20"/>
-                <w:szCs w:val="20"/>
-                <w:lang w:bidi="en-US"/>
-              </w:rPr>
-              <w:t>ystem</w:t>
-            </w:r>
-            <w:r>
-              <w:rPr>
-                <w:sz w:val="20"/>
-                <w:szCs w:val="20"/>
-                <w:lang w:bidi="en-US"/>
-              </w:rPr>
-              <w:t xml:space="preserve">  n</w:t>
-            </w:r>
-            <w:r>
-              <w:rPr>
-                <w:sz w:val="20"/>
-                <w:szCs w:val="20"/>
-                <w:lang w:bidi="en-US"/>
-              </w:rPr>
-              <w:t>avigates to Crisis Management main page</w:t>
-            </w:r>
-          </w:p>
-        </w:tc>
-      </w:tr>
-      <w:tr>
-        <w:trPr>
-          <w:trHeight w:val="422"/>
-        </w:trPr>
-        <w:tc>
-          <w:tcPr>
-            <w:tcW w:w="1418" w:type="dxa"/>
-            <w:shd w:val="clear" w:color="auto" w:fill="B8CCE4" w:themeFill="accent1" w:themeFillTint="66"/>
-          </w:tcPr>
-          <w:p>
-            <w:pPr>
-              <w:rPr>
-                <w:b/>
-                <w:bCs/>
-              </w:rPr>
-            </w:pPr>
-            <w:r>
-              <w:rPr>
-                <w:b/>
-                <w:bCs/>
-              </w:rPr>
-              <w:t>Input</w:t>
-            </w:r>
-            <w:r>
-              <w:rPr>
-                <w:b/>
-                <w:bCs/>
-              </w:rPr>
-              <w:t xml:space="preserve"> </w:t>
-            </w:r>
-            <w:r>
-              <w:rPr>
-                <w:b/>
-                <w:bCs/>
-              </w:rPr>
-              <w:t xml:space="preserve"> </w:t>
-            </w:r>
-            <w:r>
-              <w:rPr>
-                <w:b/>
-                <w:bCs/>
-              </w:rPr>
-              <w:t>Step</w:t>
-            </w:r>
-            <w:r>
-              <w:rPr>
-                <w:b/>
-                <w:bCs/>
-              </w:rPr>
-              <w:t>s</w:t>
-            </w:r>
-          </w:p>
-        </w:tc>
-        <w:tc>
-          <w:tcPr>
-            <w:tcW w:w="4720" w:type="dxa"/>
-          </w:tcPr>
-          <w:p>
-            <w:r>
-              <w:t>Steps no (1)</w:t>
-            </w:r>
-          </w:p>
-          <w:p>
-            <w:pPr>
-              <w:pStyle w:val="ListParagraph"/>
-            </w:pPr>
-          </w:p>
-        </w:tc>
-      </w:tr>
-      <w:tr>
-        <w:trPr>
-          <w:trHeight w:val="611"/>
-        </w:trPr>
-        <w:tc>
-          <w:tcPr>
-            <w:tcW w:w="1418" w:type="dxa"/>
-            <w:shd w:val="clear" w:color="auto" w:fill="B8CCE4" w:themeFill="accent1" w:themeFillTint="66"/>
-          </w:tcPr>
-          <w:p>
-            <w:pPr>
-              <w:rPr>
-                <w:b/>
-                <w:bCs/>
-              </w:rPr>
-            </w:pPr>
-            <w:r>
-              <w:rPr>
-                <w:b/>
-                <w:bCs/>
-              </w:rPr>
-              <w:t>Expected</w:t>
-            </w:r>
-            <w:r>
-              <w:rPr>
-                <w:b/>
-                <w:bCs/>
-              </w:rPr>
-              <w:t xml:space="preserve"> Output</w:t>
-            </w:r>
-          </w:p>
-        </w:tc>
-        <w:tc>
-          <w:tcPr>
-            <w:tcW w:w="4720" w:type="dxa"/>
-          </w:tcPr>
-          <w:p>
-            <w:r>
-              <w:t>Steps no (2,3)</w:t>
-            </w:r>
-          </w:p>
-          <w:p>
-            <w:pPr>
-              <w:pStyle w:val="ListParagraph"/>
-              <w:rPr>
-                <w:sz w:val="20"/>
-                <w:szCs w:val="20"/>
-              </w:rPr>
-            </w:pPr>
-          </w:p>
-        </w:tc>
-      </w:tr>
-      <w:tr>
-        <w:tc>
-          <w:tcPr>
-            <w:tcW w:w="1418" w:type="dxa"/>
-            <w:shd w:val="clear" w:color="auto" w:fill="B8CCE4" w:themeFill="accent1" w:themeFillTint="66"/>
-          </w:tcPr>
-          <w:p>
-            <w:pPr>
-              <w:rPr>
-                <w:b/>
-                <w:bCs/>
-              </w:rPr>
-            </w:pPr>
-            <w:r>
-              <w:rPr>
-                <w:b/>
-                <w:bCs/>
-              </w:rPr>
-              <w:t>Related Requirement</w:t>
-            </w:r>
-          </w:p>
-        </w:tc>
-        <w:tc>
-          <w:tcPr>
-            <w:tcW w:w="4720" w:type="dxa"/>
-          </w:tcPr>
-          <w:p>
-            <w:pPr>
-              <w:rPr>
-                <w:sz w:val="20"/>
-                <w:szCs w:val="20"/>
-              </w:rPr>
-            </w:pPr>
-            <w:r>
-              <w:rPr>
-                <w:sz w:val="20"/>
-                <w:szCs w:val="20"/>
-              </w:rPr>
-              <w:t>Use-Case number 01   (</w:t>
-            </w:r>
-            <w:r>
-              <w:rPr>
-                <w:sz w:val="20"/>
-                <w:szCs w:val="20"/>
-                <w:lang w:bidi="en-US"/>
-              </w:rPr>
-              <w:t>Create Crisis</w:t>
-            </w:r>
-            <w:r>
-              <w:rPr>
-                <w:sz w:val="20"/>
-                <w:szCs w:val="20"/>
-              </w:rPr>
-              <w:t>)</w:t>
-            </w:r>
-          </w:p>
-        </w:tc>
-      </w:tr>
-      <w:tr>
-        <w:tc>
-          <w:tcPr>
-            <w:tcW w:w="1418" w:type="dxa"/>
-            <w:shd w:val="clear" w:color="auto" w:fill="B8CCE4" w:themeFill="accent1" w:themeFillTint="66"/>
-          </w:tcPr>
-          <w:p>
-            <w:r>
-              <w:rPr>
-                <w:b/>
-                <w:bCs/>
-              </w:rPr>
-              <w:t>Notes</w:t>
-            </w:r>
-          </w:p>
-        </w:tc>
-        <w:tc>
-          <w:tcPr>
-            <w:tcW w:w="4720" w:type="dxa"/>
-          </w:tcPr>
-          <w:p/>
-        </w:tc>
-      </w:tr>
-      <w:tr>
-        <w:trPr>
-          <w:trHeight w:val="359"/>
-        </w:trPr>
-        <w:tc>
-          <w:tcPr>
-            <w:tcW w:w="1418" w:type="dxa"/>
-            <w:shd w:val="clear" w:color="auto" w:fill="B8CCE4" w:themeFill="accent1" w:themeFillTint="66"/>
-          </w:tcPr>
-          <w:p>
-            <w:pPr>
-              <w:rPr>
-                <w:b/>
-                <w:bCs/>
-              </w:rPr>
-            </w:pPr>
-            <w:r>
-              <w:rPr>
-                <w:b/>
-                <w:bCs/>
-              </w:rPr>
-              <w:t>Author</w:t>
-            </w:r>
-          </w:p>
-          <w:p>
-            <w:pPr>
-              <w:rPr>
-                <w:b/>
-                <w:bCs/>
-              </w:rPr>
-            </w:pPr>
-          </w:p>
-        </w:tc>
-        <w:tc>
-          <w:tcPr>
-            <w:tcW w:w="4720" w:type="dxa"/>
-          </w:tcPr>
-          <w:p>
-            <w:pPr>
-              <w:rPr>
-                <w:sz w:val="20"/>
-                <w:szCs w:val="20"/>
-              </w:rPr>
-            </w:pPr>
-            <w:proofErr w:type="spellStart"/>
-            <w:r>
-              <w:rPr>
-                <w:sz w:val="20"/>
-                <w:szCs w:val="20"/>
-              </w:rPr>
-              <w:t>Gilana</w:t>
-            </w:r>
-            <w:proofErr w:type="spellEnd"/>
-            <w:r>
-              <w:rPr>
-                <w:sz w:val="20"/>
-                <w:szCs w:val="20"/>
-              </w:rPr>
-              <w:t xml:space="preserve"> </w:t>
-            </w:r>
-            <w:proofErr w:type="spellStart"/>
-            <w:r>
-              <w:rPr>
-                <w:sz w:val="20"/>
-                <w:szCs w:val="20"/>
-              </w:rPr>
-              <w:t>Ramezani</w:t>
-            </w:r>
-            <w:proofErr w:type="spellEnd"/>
-          </w:p>
-        </w:tc>
-      </w:tr>
-      <w:tr>
-        <w:trPr>
-          <w:trHeight w:val="359"/>
-        </w:trPr>
-        <w:tc>
-          <w:tcPr>
-            <w:tcW w:w="1418" w:type="dxa"/>
-            <w:shd w:val="clear" w:color="auto" w:fill="B8CCE4" w:themeFill="accent1" w:themeFillTint="66"/>
-          </w:tcPr>
-          <w:p>
-            <w:pPr>
-              <w:rPr>
-                <w:b/>
-                <w:bCs/>
-              </w:rPr>
-            </w:pPr>
-            <w:r>
-              <w:rPr>
-                <w:b/>
-                <w:bCs/>
-              </w:rPr>
-              <w:t>Automatable</w:t>
-            </w:r>
-          </w:p>
-        </w:tc>
-        <w:tc>
-          <w:tcPr>
-            <w:tcW w:w="4720" w:type="dxa"/>
-          </w:tcPr>
-          <w:p>
-            <w:r>
-              <w:t>Yes</w:t>
-            </w:r>
-          </w:p>
-        </w:tc>
-      </w:tr>
-    </w:tbl>
-    <w:p/>
     <w:p/>
     <w:sectPr>
       <w:pgSz w:w="12240" w:h="15840"/>
@@ -3921,6 +4200,21 @@
       <w:sz w:val="24"/>
       <w:szCs w:val="24"/>
       <w:lang w:bidi="en-US"/>
+    </w:rPr>
+  </w:style>
+  <w:style w:type="paragraph" w:customStyle="1" w:styleId="TableHead">
+    <w:name w:val="Table Head"/>
+    <w:basedOn w:val="Normal"/>
+    <w:rsid w:val="00C14BDB"/>
+    <w:pPr>
+      <w:suppressAutoHyphens/>
+      <w:spacing w:before="60" w:after="60" w:line="240" w:lineRule="exact"/>
+      <w:jc w:val="center"/>
+    </w:pPr>
+    <w:rPr>
+      <w:rFonts w:ascii="Times New Roman" w:eastAsia="Times New Roman" w:hAnsi="Times New Roman" w:cs="Times New Roman"/>
+      <w:b/>
+      <w:lang w:eastAsia="ar-SA"/>
     </w:rPr>
   </w:style>
 </w:styles>
@@ -4214,7 +4508,7 @@
 </file>
 
 <file path=customXml/itemProps1.xml><?xml version="1.0" encoding="utf-8"?>
-<ds:datastoreItem xmlns:ds="http://schemas.openxmlformats.org/officeDocument/2006/customXml" ds:itemID="{EAF2D129-9154-47A7-92AF-651477E38918}">
+<ds:datastoreItem xmlns:ds="http://schemas.openxmlformats.org/officeDocument/2006/customXml" ds:itemID="{B58B329F-B3FC-4A5B-BE25-BCD22B798BBF}">
   <ds:schemaRefs>
     <ds:schemaRef ds:uri="http://schemas.openxmlformats.org/officeDocument/2006/bibliography"/>
   </ds:schemaRefs>

</xml_diff>

<commit_message>
New version of Test case by Gilana
</commit_message>
<xml_diff>
--- a/DOCS/Test Cases/TC01- Create Crisis.docx
+++ b/DOCS/Test Cases/TC01- Create Crisis.docx
@@ -286,7 +286,14 @@
                 <w:b/>
                 <w:bCs/>
               </w:rPr>
-              <w:t>needs</w:t>
+              <w:t>N</w:t>
+            </w:r>
+            <w:r>
+              <w:rPr>
+                <w:b/>
+                <w:bCs/>
+              </w:rPr>
+              <w:t>eeds</w:t>
             </w:r>
             <w:bookmarkEnd w:id="0"/>
             <w:bookmarkEnd w:id="1"/>
@@ -1023,7 +1030,7 @@
       </w:tblPr>
       <w:tblGrid>
         <w:gridCol w:w="1418"/>
-        <w:gridCol w:w="4720"/>
+        <w:gridCol w:w="6160"/>
       </w:tblGrid>
       <w:tr>
         <w:tc>
@@ -1050,7 +1057,7 @@
         </w:tc>
         <w:tc>
           <w:tcPr>
-            <w:tcW w:w="4720" w:type="dxa"/>
+            <w:tcW w:w="6160" w:type="dxa"/>
           </w:tcPr>
           <w:p>
             <w:pPr>
@@ -1107,7 +1114,7 @@
         </w:tc>
         <w:tc>
           <w:tcPr>
-            <w:tcW w:w="4720" w:type="dxa"/>
+            <w:tcW w:w="6160" w:type="dxa"/>
           </w:tcPr>
           <w:p>
             <w:pPr>
@@ -1151,7 +1158,15 @@
                 <w:szCs w:val="20"/>
                 <w:lang w:bidi="en-US"/>
               </w:rPr>
-              <w:t xml:space="preserve"> data</w:t>
+              <w:t xml:space="preserve">/valid </w:t>
+            </w:r>
+            <w:r>
+              <w:rPr>
+                <w:sz w:val="20"/>
+                <w:szCs w:val="20"/>
+                <w:lang w:bidi="en-US"/>
+              </w:rPr>
+              <w:t>data</w:t>
             </w:r>
           </w:p>
           <w:p>
@@ -1191,7 +1206,7 @@
         </w:tc>
         <w:tc>
           <w:tcPr>
-            <w:tcW w:w="4720" w:type="dxa"/>
+            <w:tcW w:w="6160" w:type="dxa"/>
           </w:tcPr>
           <w:p>
             <w:r>
@@ -1299,7 +1314,14 @@
                 <w:b/>
                 <w:bCs/>
               </w:rPr>
-              <w:t>needs</w:t>
+              <w:t>N</w:t>
+            </w:r>
+            <w:r>
+              <w:rPr>
+                <w:b/>
+                <w:bCs/>
+              </w:rPr>
+              <w:t>eeds</w:t>
             </w:r>
             <w:bookmarkEnd w:id="4"/>
             <w:bookmarkEnd w:id="5"/>
@@ -1307,7 +1329,7 @@
         </w:tc>
         <w:tc>
           <w:tcPr>
-            <w:tcW w:w="4720" w:type="dxa"/>
+            <w:tcW w:w="6160" w:type="dxa"/>
           </w:tcPr>
           <w:p>
             <w:pPr>
@@ -1347,7 +1369,7 @@
         </w:tc>
         <w:tc>
           <w:tcPr>
-            <w:tcW w:w="4720" w:type="dxa"/>
+            <w:tcW w:w="6160" w:type="dxa"/>
           </w:tcPr>
           <w:p>
             <w:pPr>
@@ -1369,7 +1391,31 @@
                 <w:sz w:val="20"/>
                 <w:szCs w:val="20"/>
               </w:rPr>
-              <w:t>Selects type of the crisis from a list.</w:t>
+              <w:t>S</w:t>
+            </w:r>
+            <w:r>
+              <w:rPr>
+                <w:color w:val="000000"/>
+                <w:sz w:val="20"/>
+                <w:szCs w:val="20"/>
+              </w:rPr>
+              <w:t xml:space="preserve">elect </w:t>
+            </w:r>
+            <w:r>
+              <w:rPr>
+                <w:color w:val="000000"/>
+                <w:sz w:val="20"/>
+                <w:szCs w:val="20"/>
+              </w:rPr>
+              <w:t>type of the crisis from</w:t>
+            </w:r>
+            <w:r>
+              <w:rPr>
+                <w:color w:val="000000"/>
+                <w:sz w:val="20"/>
+                <w:szCs w:val="20"/>
+              </w:rPr>
+              <w:t xml:space="preserve"> list.</w:t>
             </w:r>
           </w:p>
           <w:p>
@@ -1392,7 +1438,23 @@
                 <w:sz w:val="20"/>
                 <w:szCs w:val="20"/>
               </w:rPr>
-              <w:t>Enters the crisis name.</w:t>
+              <w:t>Enters the</w:t>
+            </w:r>
+            <w:r>
+              <w:rPr>
+                <w:color w:val="000000"/>
+                <w:sz w:val="20"/>
+                <w:szCs w:val="20"/>
+              </w:rPr>
+              <w:t xml:space="preserve"> valid</w:t>
+            </w:r>
+            <w:r>
+              <w:rPr>
+                <w:color w:val="000000"/>
+                <w:sz w:val="20"/>
+                <w:szCs w:val="20"/>
+              </w:rPr>
+              <w:t xml:space="preserve"> crisis name.</w:t>
             </w:r>
           </w:p>
           <w:p>
@@ -1479,6 +1541,9 @@
                 <w:lang w:bidi="en-US"/>
               </w:rPr>
             </w:pPr>
+            <w:bookmarkStart w:id="6" w:name="OLE_LINK11"/>
+            <w:bookmarkStart w:id="7" w:name="OLE_LINK12"/>
+            <w:bookmarkStart w:id="8" w:name="OLE_LINK13"/>
             <w:r>
               <w:rPr>
                 <w:sz w:val="20"/>
@@ -1509,14 +1574,35 @@
                 <w:szCs w:val="20"/>
                 <w:lang w:bidi="en-US"/>
               </w:rPr>
-              <w:t xml:space="preserve"> in each step.</w:t>
-            </w:r>
+              <w:t xml:space="preserve"> in each step</w:t>
+            </w:r>
+            <w:bookmarkEnd w:id="6"/>
+            <w:bookmarkEnd w:id="7"/>
+            <w:bookmarkEnd w:id="8"/>
+            <w:r>
+              <w:rPr>
+                <w:sz w:val="20"/>
+                <w:szCs w:val="20"/>
+                <w:lang w:bidi="en-US"/>
+              </w:rPr>
+              <w:t>.</w:t>
+            </w:r>
+          </w:p>
+          <w:p>
+            <w:pPr>
+              <w:pStyle w:val="ListParagraph"/>
+              <w:rPr>
+                <w:sz w:val="20"/>
+                <w:szCs w:val="20"/>
+                <w:lang w:bidi="en-US"/>
+              </w:rPr>
+            </w:pPr>
           </w:p>
         </w:tc>
       </w:tr>
       <w:tr>
         <w:trPr>
-          <w:trHeight w:val="422"/>
+          <w:trHeight w:val="368"/>
         </w:trPr>
         <w:tc>
           <w:tcPr>
@@ -1569,12 +1655,234 @@
         </w:tc>
         <w:tc>
           <w:tcPr>
-            <w:tcW w:w="4720" w:type="dxa"/>
+            <w:tcW w:w="6160" w:type="dxa"/>
           </w:tcPr>
           <w:p>
             <w:r>
               <w:t>Steps no(1,2,3,4,5 )</w:t>
             </w:r>
+          </w:p>
+        </w:tc>
+      </w:tr>
+      <w:tr>
+        <w:trPr>
+          <w:trHeight w:val="368"/>
+        </w:trPr>
+        <w:tc>
+          <w:tcPr>
+            <w:tcW w:w="1418" w:type="dxa"/>
+            <w:vMerge w:val="restart"/>
+            <w:shd w:val="clear" w:color="auto" w:fill="B8CCE4" w:themeFill="accent1" w:themeFillTint="66"/>
+          </w:tcPr>
+          <w:p>
+            <w:pPr>
+              <w:rPr>
+                <w:b/>
+                <w:bCs/>
+              </w:rPr>
+            </w:pPr>
+          </w:p>
+          <w:p>
+            <w:pPr>
+              <w:rPr>
+                <w:b/>
+                <w:bCs/>
+              </w:rPr>
+            </w:pPr>
+            <w:r>
+              <w:rPr>
+                <w:b/>
+                <w:bCs/>
+              </w:rPr>
+              <w:t>Alternative</w:t>
+            </w:r>
+          </w:p>
+          <w:p>
+            <w:pPr>
+              <w:rPr>
+                <w:b/>
+                <w:bCs/>
+              </w:rPr>
+            </w:pPr>
+            <w:r>
+              <w:rPr>
+                <w:b/>
+                <w:bCs/>
+              </w:rPr>
+              <w:t xml:space="preserve"> steps</w:t>
+            </w:r>
+          </w:p>
+          <w:p>
+            <w:pPr>
+              <w:rPr>
+                <w:b/>
+                <w:bCs/>
+              </w:rPr>
+            </w:pPr>
+          </w:p>
+        </w:tc>
+        <w:tc>
+          <w:tcPr>
+            <w:tcW w:w="6160" w:type="dxa"/>
+          </w:tcPr>
+          <w:p>
+            <w:pPr>
+              <w:pStyle w:val="NormalWeb"/>
+              <w:numPr>
+                <w:ilvl w:val="1"/>
+                <w:numId w:val="15"/>
+              </w:numPr>
+              <w:spacing w:before="0" w:after="0"/>
+              <w:rPr>
+                <w:color w:val="000000"/>
+                <w:sz w:val="20"/>
+                <w:szCs w:val="20"/>
+              </w:rPr>
+            </w:pPr>
+            <w:bookmarkStart w:id="9" w:name="OLE_LINK9"/>
+            <w:bookmarkStart w:id="10" w:name="OLE_LINK10"/>
+            <w:r>
+              <w:rPr>
+                <w:color w:val="000000"/>
+                <w:sz w:val="20"/>
+                <w:szCs w:val="20"/>
+              </w:rPr>
+              <w:t xml:space="preserve">In step 1 </w:t>
+            </w:r>
+            <w:bookmarkEnd w:id="9"/>
+            <w:bookmarkEnd w:id="10"/>
+            <w:r>
+              <w:rPr>
+                <w:color w:val="000000"/>
+                <w:sz w:val="20"/>
+                <w:szCs w:val="20"/>
+              </w:rPr>
+              <w:t>the type is not selected and it is empty.</w:t>
+            </w:r>
+          </w:p>
+          <w:p>
+            <w:pPr>
+              <w:pStyle w:val="NormalWeb"/>
+              <w:spacing w:before="0" w:after="0"/>
+              <w:ind w:left="240"/>
+              <w:rPr>
+                <w:color w:val="000000"/>
+                <w:sz w:val="20"/>
+                <w:szCs w:val="20"/>
+              </w:rPr>
+            </w:pPr>
+          </w:p>
+        </w:tc>
+      </w:tr>
+      <w:tr>
+        <w:trPr>
+          <w:trHeight w:val="368"/>
+        </w:trPr>
+        <w:tc>
+          <w:tcPr>
+            <w:tcW w:w="1418" w:type="dxa"/>
+            <w:vMerge/>
+            <w:shd w:val="clear" w:color="auto" w:fill="B8CCE4" w:themeFill="accent1" w:themeFillTint="66"/>
+          </w:tcPr>
+          <w:p>
+            <w:pPr>
+              <w:rPr>
+                <w:b/>
+                <w:bCs/>
+              </w:rPr>
+            </w:pPr>
+          </w:p>
+        </w:tc>
+        <w:tc>
+          <w:tcPr>
+            <w:tcW w:w="6160" w:type="dxa"/>
+          </w:tcPr>
+          <w:p>
+            <w:pPr>
+              <w:pStyle w:val="NormalWeb"/>
+              <w:spacing w:before="0" w:after="0"/>
+              <w:ind w:left="240"/>
+              <w:rPr>
+                <w:color w:val="000000"/>
+                <w:sz w:val="20"/>
+                <w:szCs w:val="20"/>
+              </w:rPr>
+            </w:pPr>
+            <w:r>
+              <w:rPr>
+                <w:color w:val="000000"/>
+                <w:sz w:val="20"/>
+                <w:szCs w:val="20"/>
+              </w:rPr>
+              <w:t>2.1    In step 2 enters an invalid name.</w:t>
+            </w:r>
+          </w:p>
+          <w:p>
+            <w:pPr>
+              <w:pStyle w:val="NormalWeb"/>
+              <w:spacing w:before="0" w:after="0"/>
+              <w:rPr>
+                <w:color w:val="000000"/>
+                <w:sz w:val="20"/>
+                <w:szCs w:val="20"/>
+              </w:rPr>
+            </w:pPr>
+          </w:p>
+        </w:tc>
+      </w:tr>
+      <w:tr>
+        <w:trPr>
+          <w:trHeight w:val="368"/>
+        </w:trPr>
+        <w:tc>
+          <w:tcPr>
+            <w:tcW w:w="1418" w:type="dxa"/>
+            <w:vMerge/>
+            <w:shd w:val="clear" w:color="auto" w:fill="B8CCE4" w:themeFill="accent1" w:themeFillTint="66"/>
+          </w:tcPr>
+          <w:p>
+            <w:pPr>
+              <w:rPr>
+                <w:b/>
+                <w:bCs/>
+              </w:rPr>
+            </w:pPr>
+          </w:p>
+        </w:tc>
+        <w:tc>
+          <w:tcPr>
+            <w:tcW w:w="6160" w:type="dxa"/>
+          </w:tcPr>
+          <w:p>
+            <w:pPr>
+              <w:pStyle w:val="NormalWeb"/>
+              <w:spacing w:before="0" w:after="0"/>
+              <w:ind w:left="240"/>
+              <w:rPr>
+                <w:color w:val="000000"/>
+                <w:sz w:val="20"/>
+                <w:szCs w:val="20"/>
+              </w:rPr>
+            </w:pPr>
+            <w:r>
+              <w:rPr>
+                <w:color w:val="000000"/>
+                <w:sz w:val="20"/>
+                <w:szCs w:val="20"/>
+              </w:rPr>
+              <w:t>3.1    In step 3 doesn’t define the area on the map</w:t>
+            </w:r>
+          </w:p>
+          <w:p>
+            <w:pPr>
+              <w:pStyle w:val="NormalWeb"/>
+              <w:spacing w:before="0" w:after="0"/>
+              <w:rPr>
+                <w:color w:val="000000"/>
+                <w:sz w:val="20"/>
+                <w:szCs w:val="20"/>
+              </w:rPr>
+            </w:pPr>
           </w:p>
         </w:tc>
       </w:tr>
@@ -1612,27 +1920,86 @@
         </w:tc>
         <w:tc>
           <w:tcPr>
-            <w:tcW w:w="4720" w:type="dxa"/>
-          </w:tcPr>
-          <w:p>
-            <w:r>
-              <w:t>Steps no (</w:t>
-            </w:r>
-            <w:r>
-              <w:t>6</w:t>
-            </w:r>
-            <w:r>
-              <w:t>)</w:t>
-            </w:r>
-          </w:p>
-          <w:p>
-            <w:pPr>
-              <w:pStyle w:val="ListParagraph"/>
-              <w:rPr>
-                <w:sz w:val="20"/>
-                <w:szCs w:val="20"/>
-              </w:rPr>
-            </w:pPr>
+            <w:tcW w:w="6160" w:type="dxa"/>
+          </w:tcPr>
+          <w:p>
+            <w:r>
+              <w:t>For step</w:t>
+            </w:r>
+            <w:r>
+              <w:t>s</w:t>
+            </w:r>
+            <w:r>
+              <w:t xml:space="preserve"> </w:t>
+            </w:r>
+            <w:r>
+              <w:t>(</w:t>
+            </w:r>
+            <w:r>
+              <w:t>1</w:t>
+            </w:r>
+            <w:r>
+              <w:t>, 2, 3, 4)</w:t>
+            </w:r>
+            <w:r>
+              <w:t xml:space="preserve"> </w:t>
+            </w:r>
+            <w:r>
+              <w:t>the</w:t>
+            </w:r>
+            <w:r>
+              <w:t xml:space="preserve"> </w:t>
+            </w:r>
+            <w:r>
+              <w:t>system save the valid information.</w:t>
+            </w:r>
+          </w:p>
+          <w:p>
+            <w:pPr>
+              <w:rPr>
+                <w:sz w:val="20"/>
+                <w:szCs w:val="20"/>
+              </w:rPr>
+            </w:pPr>
+            <w:r>
+              <w:t xml:space="preserve">For steps </w:t>
+            </w:r>
+            <w:r>
+              <w:t>(</w:t>
+            </w:r>
+            <w:r>
+              <w:t>1.1, 2.1, 3.1</w:t>
+            </w:r>
+            <w:r>
+              <w:t xml:space="preserve">) </w:t>
+            </w:r>
+            <w:r>
+              <w:t>the s</w:t>
+            </w:r>
+            <w:r>
+              <w:rPr>
+                <w:sz w:val="20"/>
+                <w:szCs w:val="20"/>
+                <w:lang w:bidi="en-US"/>
+              </w:rPr>
+              <w:t>ystem shows a message about the</w:t>
+            </w:r>
+            <w:r>
+              <w:rPr>
+                <w:sz w:val="20"/>
+                <w:szCs w:val="20"/>
+                <w:lang w:bidi="en-US"/>
+              </w:rPr>
+              <w:t xml:space="preserve"> invalid data in each step</w:t>
+            </w:r>
+            <w:r>
+              <w:rPr>
+                <w:sz w:val="20"/>
+                <w:szCs w:val="20"/>
+                <w:lang w:bidi="en-US"/>
+              </w:rPr>
+              <w:t>.</w:t>
+            </w:r>
           </w:p>
         </w:tc>
       </w:tr>
@@ -1660,7 +2027,7 @@
         </w:tc>
         <w:tc>
           <w:tcPr>
-            <w:tcW w:w="4720" w:type="dxa"/>
+            <w:tcW w:w="6160" w:type="dxa"/>
           </w:tcPr>
           <w:p>
             <w:pPr>
@@ -1707,8 +2074,8 @@
                 <w:bCs/>
               </w:rPr>
             </w:pPr>
-            <w:bookmarkStart w:id="6" w:name="OLE_LINK5"/>
-            <w:bookmarkStart w:id="7" w:name="OLE_LINK6"/>
+            <w:bookmarkStart w:id="11" w:name="OLE_LINK5"/>
+            <w:bookmarkStart w:id="12" w:name="OLE_LINK6"/>
             <w:r>
               <w:rPr>
                 <w:b/>
@@ -1716,13 +2083,13 @@
               </w:rPr>
               <w:t>Notes</w:t>
             </w:r>
-            <w:bookmarkEnd w:id="6"/>
-            <w:bookmarkEnd w:id="7"/>
-          </w:p>
-        </w:tc>
-        <w:tc>
-          <w:tcPr>
-            <w:tcW w:w="4720" w:type="dxa"/>
+            <w:bookmarkEnd w:id="11"/>
+            <w:bookmarkEnd w:id="12"/>
+          </w:p>
+        </w:tc>
+        <w:tc>
+          <w:tcPr>
+            <w:tcW w:w="6160" w:type="dxa"/>
           </w:tcPr>
           <w:p>
             <w:pPr>
@@ -1769,7 +2136,7 @@
         </w:tc>
         <w:tc>
           <w:tcPr>
-            <w:tcW w:w="4720" w:type="dxa"/>
+            <w:tcW w:w="6160" w:type="dxa"/>
           </w:tcPr>
           <w:p>
             <w:pPr>
@@ -1833,7 +2200,7 @@
         </w:tc>
         <w:tc>
           <w:tcPr>
-            <w:tcW w:w="4720" w:type="dxa"/>
+            <w:tcW w:w="6160" w:type="dxa"/>
           </w:tcPr>
           <w:p>
             <w:r>
@@ -2101,7 +2468,14 @@
                 <w:b/>
                 <w:bCs/>
               </w:rPr>
-              <w:t>needs</w:t>
+              <w:t>N</w:t>
+            </w:r>
+            <w:r>
+              <w:rPr>
+                <w:b/>
+                <w:bCs/>
+              </w:rPr>
+              <w:t>eeds</w:t>
             </w:r>
           </w:p>
         </w:tc>
@@ -2455,6 +2829,7 @@
                 <w:b/>
                 <w:bCs/>
               </w:rPr>
+              <w:lastRenderedPageBreak/>
               <w:t>Notes</w:t>
             </w:r>
           </w:p>
@@ -2789,6 +3164,119 @@
     </w:lvl>
   </w:abstractNum>
   <w:abstractNum w:abstractNumId="2">
+    <w:nsid w:val="276621EF"/>
+    <w:multiLevelType w:val="multilevel"/>
+    <w:tmpl w:val="2788E9AE"/>
+    <w:lvl w:ilvl="0">
+      <w:start w:val="1"/>
+      <w:numFmt w:val="decimal"/>
+      <w:lvlText w:val="%1"/>
+      <w:lvlJc w:val="left"/>
+      <w:pPr>
+        <w:ind w:left="450" w:hanging="450"/>
+      </w:pPr>
+      <w:rPr>
+        <w:rFonts w:hint="default"/>
+      </w:rPr>
+    </w:lvl>
+    <w:lvl w:ilvl="1">
+      <w:start w:val="1"/>
+      <w:numFmt w:val="decimal"/>
+      <w:lvlText w:val="%1.%2"/>
+      <w:lvlJc w:val="left"/>
+      <w:pPr>
+        <w:ind w:left="690" w:hanging="450"/>
+      </w:pPr>
+      <w:rPr>
+        <w:rFonts w:hint="default"/>
+      </w:rPr>
+    </w:lvl>
+    <w:lvl w:ilvl="2">
+      <w:start w:val="1"/>
+      <w:numFmt w:val="decimal"/>
+      <w:lvlText w:val="%1.%2.%3"/>
+      <w:lvlJc w:val="left"/>
+      <w:pPr>
+        <w:ind w:left="1200" w:hanging="720"/>
+      </w:pPr>
+      <w:rPr>
+        <w:rFonts w:hint="default"/>
+      </w:rPr>
+    </w:lvl>
+    <w:lvl w:ilvl="3">
+      <w:start w:val="1"/>
+      <w:numFmt w:val="decimal"/>
+      <w:lvlText w:val="%1.%2.%3.%4"/>
+      <w:lvlJc w:val="left"/>
+      <w:pPr>
+        <w:ind w:left="1440" w:hanging="720"/>
+      </w:pPr>
+      <w:rPr>
+        <w:rFonts w:hint="default"/>
+      </w:rPr>
+    </w:lvl>
+    <w:lvl w:ilvl="4">
+      <w:start w:val="1"/>
+      <w:numFmt w:val="decimal"/>
+      <w:lvlText w:val="%1.%2.%3.%4.%5"/>
+      <w:lvlJc w:val="left"/>
+      <w:pPr>
+        <w:ind w:left="1680" w:hanging="720"/>
+      </w:pPr>
+      <w:rPr>
+        <w:rFonts w:hint="default"/>
+      </w:rPr>
+    </w:lvl>
+    <w:lvl w:ilvl="5">
+      <w:start w:val="1"/>
+      <w:numFmt w:val="decimal"/>
+      <w:lvlText w:val="%1.%2.%3.%4.%5.%6"/>
+      <w:lvlJc w:val="left"/>
+      <w:pPr>
+        <w:ind w:left="2280" w:hanging="1080"/>
+      </w:pPr>
+      <w:rPr>
+        <w:rFonts w:hint="default"/>
+      </w:rPr>
+    </w:lvl>
+    <w:lvl w:ilvl="6">
+      <w:start w:val="1"/>
+      <w:numFmt w:val="decimal"/>
+      <w:lvlText w:val="%1.%2.%3.%4.%5.%6.%7"/>
+      <w:lvlJc w:val="left"/>
+      <w:pPr>
+        <w:ind w:left="2520" w:hanging="1080"/>
+      </w:pPr>
+      <w:rPr>
+        <w:rFonts w:hint="default"/>
+      </w:rPr>
+    </w:lvl>
+    <w:lvl w:ilvl="7">
+      <w:start w:val="1"/>
+      <w:numFmt w:val="decimal"/>
+      <w:lvlText w:val="%1.%2.%3.%4.%5.%6.%7.%8"/>
+      <w:lvlJc w:val="left"/>
+      <w:pPr>
+        <w:ind w:left="3120" w:hanging="1440"/>
+      </w:pPr>
+      <w:rPr>
+        <w:rFonts w:hint="default"/>
+      </w:rPr>
+    </w:lvl>
+    <w:lvl w:ilvl="8">
+      <w:start w:val="1"/>
+      <w:numFmt w:val="decimal"/>
+      <w:lvlText w:val="%1.%2.%3.%4.%5.%6.%7.%8.%9"/>
+      <w:lvlJc w:val="left"/>
+      <w:pPr>
+        <w:ind w:left="3360" w:hanging="1440"/>
+      </w:pPr>
+      <w:rPr>
+        <w:rFonts w:hint="default"/>
+      </w:rPr>
+    </w:lvl>
+  </w:abstractNum>
+  <w:abstractNum w:abstractNumId="3">
     <w:nsid w:val="29C8161A"/>
     <w:multiLevelType w:val="hybridMultilevel"/>
     <w:tmpl w:val="DD4C49DC"/>
@@ -2874,7 +3362,7 @@
       </w:pPr>
     </w:lvl>
   </w:abstractNum>
-  <w:abstractNum w:abstractNumId="3">
+  <w:abstractNum w:abstractNumId="4">
     <w:nsid w:val="2D4F794F"/>
     <w:multiLevelType w:val="hybridMultilevel"/>
     <w:tmpl w:val="B90813E0"/>
@@ -2963,7 +3451,7 @@
       </w:pPr>
     </w:lvl>
   </w:abstractNum>
-  <w:abstractNum w:abstractNumId="4">
+  <w:abstractNum w:abstractNumId="5">
     <w:nsid w:val="372D703B"/>
     <w:multiLevelType w:val="multilevel"/>
     <w:tmpl w:val="A5B6BD0A"/>
@@ -3112,7 +3600,7 @@
       </w:rPr>
     </w:lvl>
   </w:abstractNum>
-  <w:abstractNum w:abstractNumId="5">
+  <w:abstractNum w:abstractNumId="6">
     <w:nsid w:val="3CEC5C7B"/>
     <w:multiLevelType w:val="hybridMultilevel"/>
     <w:tmpl w:val="25FCA6C8"/>
@@ -3198,7 +3686,7 @@
       </w:pPr>
     </w:lvl>
   </w:abstractNum>
-  <w:abstractNum w:abstractNumId="6">
+  <w:abstractNum w:abstractNumId="7">
     <w:nsid w:val="41272688"/>
     <w:multiLevelType w:val="hybridMultilevel"/>
     <w:tmpl w:val="6DC0EF0A"/>
@@ -3287,7 +3775,7 @@
       </w:pPr>
     </w:lvl>
   </w:abstractNum>
-  <w:abstractNum w:abstractNumId="7">
+  <w:abstractNum w:abstractNumId="8">
     <w:nsid w:val="4EED325B"/>
     <w:multiLevelType w:val="hybridMultilevel"/>
     <w:tmpl w:val="3A402118"/>
@@ -3373,7 +3861,7 @@
       </w:pPr>
     </w:lvl>
   </w:abstractNum>
-  <w:abstractNum w:abstractNumId="8">
+  <w:abstractNum w:abstractNumId="9">
     <w:nsid w:val="53DA225E"/>
     <w:multiLevelType w:val="hybridMultilevel"/>
     <w:tmpl w:val="999C6D2A"/>
@@ -3462,7 +3950,7 @@
       </w:pPr>
     </w:lvl>
   </w:abstractNum>
-  <w:abstractNum w:abstractNumId="9">
+  <w:abstractNum w:abstractNumId="10">
     <w:nsid w:val="5A862214"/>
     <w:multiLevelType w:val="hybridMultilevel"/>
     <w:tmpl w:val="2D64E15C"/>
@@ -3548,7 +4036,7 @@
       </w:pPr>
     </w:lvl>
   </w:abstractNum>
-  <w:abstractNum w:abstractNumId="10">
+  <w:abstractNum w:abstractNumId="11">
     <w:nsid w:val="68D62C63"/>
     <w:multiLevelType w:val="hybridMultilevel"/>
     <w:tmpl w:val="101E9A8A"/>
@@ -3634,7 +4122,7 @@
       </w:pPr>
     </w:lvl>
   </w:abstractNum>
-  <w:abstractNum w:abstractNumId="11">
+  <w:abstractNum w:abstractNumId="12">
     <w:nsid w:val="71E06F9B"/>
     <w:multiLevelType w:val="hybridMultilevel"/>
     <w:tmpl w:val="BBA06E14"/>
@@ -3720,7 +4208,7 @@
       </w:pPr>
     </w:lvl>
   </w:abstractNum>
-  <w:abstractNum w:abstractNumId="12">
+  <w:abstractNum w:abstractNumId="13">
     <w:nsid w:val="7671161A"/>
     <w:multiLevelType w:val="hybridMultilevel"/>
     <w:tmpl w:val="34642D24"/>
@@ -3806,7 +4294,7 @@
       </w:pPr>
     </w:lvl>
   </w:abstractNum>
-  <w:abstractNum w:abstractNumId="13">
+  <w:abstractNum w:abstractNumId="14">
     <w:nsid w:val="7B77682F"/>
     <w:multiLevelType w:val="hybridMultilevel"/>
     <w:tmpl w:val="54FC9C12"/>
@@ -3893,46 +4381,49 @@
     </w:lvl>
   </w:abstractNum>
   <w:num w:numId="1">
-    <w:abstractNumId w:val="4"/>
+    <w:abstractNumId w:val="5"/>
   </w:num>
   <w:num w:numId="2">
-    <w:abstractNumId w:val="9"/>
+    <w:abstractNumId w:val="10"/>
   </w:num>
   <w:num w:numId="3">
-    <w:abstractNumId w:val="5"/>
+    <w:abstractNumId w:val="6"/>
   </w:num>
   <w:num w:numId="4">
-    <w:abstractNumId w:val="10"/>
+    <w:abstractNumId w:val="11"/>
   </w:num>
   <w:num w:numId="5">
     <w:abstractNumId w:val="1"/>
   </w:num>
   <w:num w:numId="6">
+    <w:abstractNumId w:val="4"/>
+  </w:num>
+  <w:num w:numId="7">
+    <w:abstractNumId w:val="13"/>
+  </w:num>
+  <w:num w:numId="8">
+    <w:abstractNumId w:val="12"/>
+  </w:num>
+  <w:num w:numId="9">
+    <w:abstractNumId w:val="9"/>
+  </w:num>
+  <w:num w:numId="10">
     <w:abstractNumId w:val="3"/>
   </w:num>
-  <w:num w:numId="7">
-    <w:abstractNumId w:val="12"/>
-  </w:num>
-  <w:num w:numId="8">
-    <w:abstractNumId w:val="11"/>
-  </w:num>
-  <w:num w:numId="9">
-    <w:abstractNumId w:val="8"/>
-  </w:num>
-  <w:num w:numId="10">
-    <w:abstractNumId w:val="2"/>
-  </w:num>
   <w:num w:numId="11">
-    <w:abstractNumId w:val="6"/>
+    <w:abstractNumId w:val="7"/>
   </w:num>
   <w:num w:numId="12">
-    <w:abstractNumId w:val="13"/>
+    <w:abstractNumId w:val="14"/>
   </w:num>
   <w:num w:numId="13">
     <w:abstractNumId w:val="0"/>
   </w:num>
   <w:num w:numId="14">
-    <w:abstractNumId w:val="7"/>
+    <w:abstractNumId w:val="8"/>
+  </w:num>
+  <w:num w:numId="15">
+    <w:abstractNumId w:val="2"/>
   </w:num>
 </w:numbering>
 </file>
@@ -4508,7 +4999,7 @@
 </file>
 
 <file path=customXml/itemProps1.xml><?xml version="1.0" encoding="utf-8"?>
-<ds:datastoreItem xmlns:ds="http://schemas.openxmlformats.org/officeDocument/2006/customXml" ds:itemID="{B58B329F-B3FC-4A5B-BE25-BCD22B798BBF}">
+<ds:datastoreItem xmlns:ds="http://schemas.openxmlformats.org/officeDocument/2006/customXml" ds:itemID="{49E81D96-EAA8-4679-9199-BE3524DC0DA4}">
   <ds:schemaRefs>
     <ds:schemaRef ds:uri="http://schemas.openxmlformats.org/officeDocument/2006/bibliography"/>
   </ds:schemaRefs>

</xml_diff>